<commit_message>
Partie IHM finie (sauf si j'arrive à faire mieux après)
</commit_message>
<xml_diff>
--- a/Rapport_Final_V1.docx
+++ b/Rapport_Final_V1.docx
@@ -127,7 +127,6 @@
                 <w:szCs w:val="36"/>
               </w:rPr>
             </w:pPr>
-            <w:proofErr w:type="spellStart"/>
             <w:r>
               <w:rPr>
                 <w:b/>
@@ -137,7 +136,6 @@
               </w:rPr>
               <w:t>Schotten-Totten</w:t>
             </w:r>
-            <w:proofErr w:type="spellEnd"/>
             <w:r>
               <w:rPr>
                 <w:b/>
@@ -3022,31 +3020,13 @@
         </w:rPr>
         <w:t xml:space="preserve">Une fois toutes ces fonctionnalités réalisées, le jeu </w:t>
       </w:r>
-      <w:proofErr w:type="spellStart"/>
       <w:r>
         <w:rPr>
           <w:rFonts w:ascii="Garamond" w:hAnsi="Garamond"/>
           <w:i/>
         </w:rPr>
-        <w:t>player</w:t>
-      </w:r>
-      <w:proofErr w:type="spellEnd"/>
-      <w:r>
-        <w:rPr>
-          <w:rFonts w:ascii="Garamond" w:hAnsi="Garamond"/>
-          <w:i/>
-        </w:rPr>
-        <w:t xml:space="preserve"> v </w:t>
-      </w:r>
-      <w:proofErr w:type="spellStart"/>
-      <w:r>
-        <w:rPr>
-          <w:rFonts w:ascii="Garamond" w:hAnsi="Garamond"/>
-          <w:i/>
-        </w:rPr>
-        <w:t>player</w:t>
-      </w:r>
-      <w:proofErr w:type="spellEnd"/>
+        <w:t>player v player</w:t>
+      </w:r>
       <w:r>
         <w:rPr>
           <w:rFonts w:ascii="Garamond" w:hAnsi="Garamond"/>
@@ -3244,55 +3224,19 @@
         <w:rPr>
           <w:rFonts w:ascii="Garamond" w:hAnsi="Garamond"/>
         </w:rPr>
-        <w:t xml:space="preserve">permettant de choisir entre </w:t>
-      </w:r>
-      <w:proofErr w:type="spellStart"/>
-      <w:r>
-        <w:rPr>
-          <w:rFonts w:ascii="Garamond" w:hAnsi="Garamond"/>
-        </w:rPr>
-        <w:t>PvP</w:t>
-      </w:r>
-      <w:proofErr w:type="spellEnd"/>
-      <w:r>
-        <w:rPr>
-          <w:rFonts w:ascii="Garamond" w:hAnsi="Garamond"/>
-        </w:rPr>
-        <w:t xml:space="preserve">, </w:t>
-      </w:r>
-      <w:proofErr w:type="spellStart"/>
-      <w:r>
-        <w:rPr>
-          <w:rFonts w:ascii="Garamond" w:hAnsi="Garamond"/>
-        </w:rPr>
-        <w:t>PvIA</w:t>
-      </w:r>
-      <w:proofErr w:type="spellEnd"/>
-      <w:r>
-        <w:rPr>
-          <w:rFonts w:ascii="Garamond" w:hAnsi="Garamond"/>
-        </w:rPr>
-        <w:t xml:space="preserve"> </w:t>
-      </w:r>
-      <w:r>
-        <w:rPr>
-          <w:rFonts w:ascii="Garamond" w:hAnsi="Garamond"/>
-        </w:rPr>
-        <w:t xml:space="preserve">ou </w:t>
-      </w:r>
-      <w:proofErr w:type="spellStart"/>
-      <w:r>
-        <w:rPr>
-          <w:rFonts w:ascii="Garamond" w:hAnsi="Garamond"/>
-        </w:rPr>
-        <w:t>IAvIA</w:t>
-      </w:r>
-      <w:proofErr w:type="spellEnd"/>
-      <w:r>
-        <w:rPr>
-          <w:rFonts w:ascii="Garamond" w:hAnsi="Garamond"/>
-        </w:rPr>
-        <w:t xml:space="preserve"> </w:t>
+        <w:t xml:space="preserve">permettant de choisir entre PvP, </w:t>
+      </w:r>
+      <w:r>
+        <w:rPr>
+          <w:rFonts w:ascii="Garamond" w:hAnsi="Garamond"/>
+        </w:rPr>
+        <w:t xml:space="preserve">PvIA </w:t>
+      </w:r>
+      <w:r>
+        <w:rPr>
+          <w:rFonts w:ascii="Garamond" w:hAnsi="Garamond"/>
+        </w:rPr>
+        <w:t xml:space="preserve">ou IAvIA </w:t>
       </w:r>
       <w:r>
         <w:rPr>
@@ -3479,7 +3423,6 @@
         </w:rPr>
         <w:t xml:space="preserve"> de base, en utilisant </w:t>
       </w:r>
-      <w:proofErr w:type="spellStart"/>
       <w:r>
         <w:rPr>
           <w:rFonts w:ascii="Garamond" w:hAnsi="Garamond"/>
@@ -3487,7 +3430,6 @@
         </w:rPr>
         <w:t>QTDesigner</w:t>
       </w:r>
-      <w:proofErr w:type="spellEnd"/>
       <w:r>
         <w:rPr>
           <w:rFonts w:ascii="Garamond" w:hAnsi="Garamond"/>
@@ -3565,21 +3507,7 @@
         <w:rPr>
           <w:rFonts w:ascii="Garamond" w:hAnsi="Garamond"/>
         </w:rPr>
-        <w:t xml:space="preserve">Les 4 conditions </w:t>
-      </w:r>
-      <w:proofErr w:type="spellStart"/>
-      <w:r>
-        <w:rPr>
-          <w:rFonts w:ascii="Garamond" w:hAnsi="Garamond"/>
-        </w:rPr>
-        <w:t>prérequises</w:t>
-      </w:r>
-      <w:proofErr w:type="spellEnd"/>
-      <w:r>
-        <w:rPr>
-          <w:rFonts w:ascii="Garamond" w:hAnsi="Garamond"/>
-        </w:rPr>
-        <w:t xml:space="preserve"> sont respectées :</w:t>
+        <w:t>Les 4 conditions prérequises sont respectées :</w:t>
       </w:r>
     </w:p>
     <w:p>
@@ -4023,7 +3951,6 @@
         </w:rPr>
         <w:t xml:space="preserve">Les différentes classes mises en jeu et les relations qui les lient sont synthétisées dans la figure suivante, obtenue en utilisant l’outil </w:t>
       </w:r>
-      <w:proofErr w:type="spellStart"/>
       <w:r>
         <w:rPr>
           <w:rFonts w:ascii="Garamond" w:hAnsi="Garamond"/>
@@ -4031,7 +3958,6 @@
         </w:rPr>
         <w:t>PyNSourceGui</w:t>
       </w:r>
-      <w:proofErr w:type="spellEnd"/>
       <w:r>
         <w:rPr>
           <w:rFonts w:ascii="Garamond" w:hAnsi="Garamond"/>
@@ -4044,7 +3970,6 @@
         </w:rPr>
         <w:t xml:space="preserve">stance des classes </w:t>
       </w:r>
-      <w:proofErr w:type="spellStart"/>
       <w:r>
         <w:rPr>
           <w:rFonts w:ascii="Garamond" w:hAnsi="Garamond"/>
@@ -4052,7 +3977,6 @@
         </w:rPr>
         <w:t>GroupeCartes</w:t>
       </w:r>
-      <w:proofErr w:type="spellEnd"/>
       <w:r>
         <w:rPr>
           <w:rFonts w:ascii="Garamond" w:hAnsi="Garamond"/>
@@ -4346,7 +4270,6 @@
       <w:r>
         <w:t xml:space="preserve">Classe </w:t>
       </w:r>
-      <w:proofErr w:type="spellStart"/>
       <w:r>
         <w:rPr>
           <w:i/>
@@ -4362,7 +4285,6 @@
         <w:t>s</w:t>
       </w:r>
       <w:bookmarkEnd w:id="20"/>
-      <w:proofErr w:type="spellEnd"/>
     </w:p>
     <w:p>
       <w:pPr>
@@ -4371,7 +4293,6 @@
           <w:rFonts w:ascii="Garamond" w:hAnsi="Garamond"/>
         </w:rPr>
       </w:pPr>
-      <w:proofErr w:type="spellStart"/>
       <w:r>
         <w:rPr>
           <w:rFonts w:ascii="Garamond" w:hAnsi="Garamond"/>
@@ -4386,7 +4307,6 @@
         </w:rPr>
         <w:t>s</w:t>
       </w:r>
-      <w:proofErr w:type="spellEnd"/>
       <w:r>
         <w:rPr>
           <w:rFonts w:ascii="Garamond" w:hAnsi="Garamond"/>
@@ -4596,8 +4516,6 @@
         </w:rPr>
         <w:t>) ou assurent certaines vérifications (</w:t>
       </w:r>
-      <w:proofErr w:type="spellStart"/>
-      <w:proofErr w:type="gramStart"/>
       <w:r>
         <w:rPr>
           <w:rFonts w:ascii="Garamond" w:hAnsi="Garamond"/>
@@ -4605,21 +4523,12 @@
         </w:rPr>
         <w:t>peutJouer</w:t>
       </w:r>
-      <w:proofErr w:type="spellEnd"/>
       <w:r>
         <w:rPr>
           <w:rFonts w:ascii="Garamond" w:hAnsi="Garamond"/>
           <w:i/>
         </w:rPr>
-        <w:t>(</w:t>
-      </w:r>
-      <w:proofErr w:type="gramEnd"/>
-      <w:r>
-        <w:rPr>
-          <w:rFonts w:ascii="Garamond" w:hAnsi="Garamond"/>
-          <w:i/>
-        </w:rPr>
-        <w:t>)</w:t>
+        <w:t>()</w:t>
       </w:r>
       <w:r>
         <w:rPr>
@@ -4798,52 +4707,25 @@
         </w:rPr>
         <w:t xml:space="preserve"> par l’utilisation des méthodes </w:t>
       </w:r>
-      <w:proofErr w:type="spellStart"/>
-      <w:proofErr w:type="gramStart"/>
       <w:r>
         <w:rPr>
           <w:rFonts w:ascii="Garamond" w:hAnsi="Garamond"/>
           <w:i/>
         </w:rPr>
-        <w:t>UnTourPvIA</w:t>
-      </w:r>
-      <w:proofErr w:type="spellEnd"/>
+        <w:t>UnTourPvIA()</w:t>
+      </w:r>
+      <w:r>
+        <w:rPr>
+          <w:rFonts w:ascii="Garamond" w:hAnsi="Garamond"/>
+        </w:rPr>
+        <w:t xml:space="preserve"> et </w:t>
+      </w:r>
       <w:r>
         <w:rPr>
           <w:rFonts w:ascii="Garamond" w:hAnsi="Garamond"/>
           <w:i/>
         </w:rPr>
-        <w:t>(</w:t>
-      </w:r>
-      <w:proofErr w:type="gramEnd"/>
-      <w:r>
-        <w:rPr>
-          <w:rFonts w:ascii="Garamond" w:hAnsi="Garamond"/>
-          <w:i/>
-        </w:rPr>
-        <w:t>)</w:t>
-      </w:r>
-      <w:r>
-        <w:rPr>
-          <w:rFonts w:ascii="Garamond" w:hAnsi="Garamond"/>
-        </w:rPr>
-        <w:t xml:space="preserve"> et </w:t>
-      </w:r>
-      <w:proofErr w:type="spellStart"/>
-      <w:r>
-        <w:rPr>
-          <w:rFonts w:ascii="Garamond" w:hAnsi="Garamond"/>
-          <w:i/>
-        </w:rPr>
-        <w:t>UnTourIAvIA</w:t>
-      </w:r>
-      <w:proofErr w:type="spellEnd"/>
-      <w:r>
-        <w:rPr>
-          <w:rFonts w:ascii="Garamond" w:hAnsi="Garamond"/>
-          <w:i/>
-        </w:rPr>
-        <w:t>()</w:t>
+        <w:t>UnTourIAvIA()</w:t>
       </w:r>
       <w:r>
         <w:rPr>
@@ -4955,7 +4837,6 @@
         </w:rPr>
         <w:t xml:space="preserve">appel à la variable </w:t>
       </w:r>
-      <w:proofErr w:type="spellStart"/>
       <w:r>
         <w:rPr>
           <w:rFonts w:ascii="Garamond" w:hAnsi="Garamond"/>
@@ -4963,7 +4844,6 @@
         </w:rPr>
         <w:t>carteCourante</w:t>
       </w:r>
-      <w:proofErr w:type="spellEnd"/>
       <w:r>
         <w:rPr>
           <w:rFonts w:ascii="Garamond" w:hAnsi="Garamond"/>
@@ -4976,21 +4856,12 @@
         </w:rPr>
         <w:t xml:space="preserve">dans la méthode </w:t>
       </w:r>
-      <w:proofErr w:type="gramStart"/>
       <w:r>
         <w:rPr>
           <w:rFonts w:ascii="Garamond" w:hAnsi="Garamond"/>
           <w:i/>
         </w:rPr>
-        <w:t>placer(</w:t>
-      </w:r>
-      <w:proofErr w:type="gramEnd"/>
-      <w:r>
-        <w:rPr>
-          <w:rFonts w:ascii="Garamond" w:hAnsi="Garamond"/>
-          <w:i/>
-        </w:rPr>
-        <w:t>)</w:t>
+        <w:t>placer()</w:t>
       </w:r>
       <w:r>
         <w:rPr>
@@ -5220,25 +5091,7 @@
                                   <w:color w:val="FFFFFF" w:themeColor="background1"/>
                                   <w:sz w:val="20"/>
                                 </w:rPr>
-                                <w:t>Total de points </w:t>
-                              </w:r>
-                              <w:proofErr w:type="gramStart"/>
-                              <w:r>
-                                <w:rPr>
-                                  <w:rFonts w:ascii="Monotype Corsiva" w:hAnsi="Monotype Corsiva"/>
-                                  <w:color w:val="FFFFFF" w:themeColor="background1"/>
-                                  <w:sz w:val="20"/>
-                                </w:rPr>
-                                <w:t>actuel:</w:t>
-                              </w:r>
-                              <w:proofErr w:type="gramEnd"/>
-                              <w:r>
-                                <w:rPr>
-                                  <w:rFonts w:ascii="Monotype Corsiva" w:hAnsi="Monotype Corsiva"/>
-                                  <w:color w:val="FFFFFF" w:themeColor="background1"/>
-                                  <w:sz w:val="20"/>
-                                </w:rPr>
-                                <w:t xml:space="preserve"> 4</w:t>
+                                <w:t>Total de points actuel: 4</w:t>
                               </w:r>
                             </w:p>
                           </w:txbxContent>
@@ -5324,25 +5177,7 @@
                                   <w:color w:val="FFFFFF" w:themeColor="background1"/>
                                   <w:sz w:val="20"/>
                                 </w:rPr>
-                                <w:t>Total de points </w:t>
-                              </w:r>
-                              <w:proofErr w:type="gramStart"/>
-                              <w:r>
-                                <w:rPr>
-                                  <w:rFonts w:ascii="Monotype Corsiva" w:hAnsi="Monotype Corsiva"/>
-                                  <w:color w:val="FFFFFF" w:themeColor="background1"/>
-                                  <w:sz w:val="20"/>
-                                </w:rPr>
-                                <w:t>actuel:</w:t>
-                              </w:r>
-                              <w:proofErr w:type="gramEnd"/>
-                              <w:r>
-                                <w:rPr>
-                                  <w:rFonts w:ascii="Monotype Corsiva" w:hAnsi="Monotype Corsiva"/>
-                                  <w:color w:val="FFFFFF" w:themeColor="background1"/>
-                                  <w:sz w:val="20"/>
-                                </w:rPr>
-                                <w:t xml:space="preserve"> 2</w:t>
+                                <w:t>Total de points actuel: 2</w:t>
                               </w:r>
                             </w:p>
                           </w:txbxContent>
@@ -5606,7 +5441,6 @@
         </w:rPr>
         <w:t xml:space="preserve">Le choix de la carte et de la borne se fait dans la fonction </w:t>
       </w:r>
-      <w:proofErr w:type="gramStart"/>
       <w:r>
         <w:rPr>
           <w:rFonts w:ascii="Garamond" w:hAnsi="Garamond"/>
@@ -5619,15 +5453,7 @@
           <w:rFonts w:ascii="Garamond" w:hAnsi="Garamond"/>
           <w:b/>
         </w:rPr>
-        <w:t>(</w:t>
-      </w:r>
-      <w:proofErr w:type="gramEnd"/>
-      <w:r>
-        <w:rPr>
-          <w:rFonts w:ascii="Garamond" w:hAnsi="Garamond"/>
-          <w:b/>
-        </w:rPr>
-        <w:t>)</w:t>
+        <w:t>()</w:t>
       </w:r>
       <w:r>
         <w:rPr>
@@ -6146,33 +5972,13 @@
         </w:rPr>
         <w:t xml:space="preserve">La méthode </w:t>
       </w:r>
-      <w:proofErr w:type="spellStart"/>
-      <w:proofErr w:type="gramStart"/>
       <w:r>
         <w:rPr>
           <w:rFonts w:ascii="Garamond" w:hAnsi="Garamond"/>
           <w:b/>
           <w:i/>
         </w:rPr>
-        <w:t>proba</w:t>
-      </w:r>
-      <w:proofErr w:type="spellEnd"/>
-      <w:r>
-        <w:rPr>
-          <w:rFonts w:ascii="Garamond" w:hAnsi="Garamond"/>
-          <w:b/>
-          <w:i/>
-        </w:rPr>
-        <w:t>(</w:t>
-      </w:r>
-      <w:proofErr w:type="gramEnd"/>
-      <w:r>
-        <w:rPr>
-          <w:rFonts w:ascii="Garamond" w:hAnsi="Garamond"/>
-          <w:b/>
-          <w:i/>
-        </w:rPr>
-        <w:t>) </w:t>
+        <w:t>proba() </w:t>
       </w:r>
       <w:r>
         <w:rPr>
@@ -6445,14 +6251,7 @@
         <w:rPr>
           <w:rFonts w:ascii="Garamond" w:hAnsi="Garamond"/>
         </w:rPr>
-        <w:t xml:space="preserve"> (divisez les abscisses par 2 pour la correspondance entre les graphiques</w:t>
-      </w:r>
-      <w:proofErr w:type="gramStart"/>
-      <w:r>
-        <w:rPr>
-          <w:rFonts w:ascii="Garamond" w:hAnsi="Garamond"/>
-        </w:rPr>
-        <w:t>)</w:t>
+        <w:t xml:space="preserve"> (divisez les abscisses par 2 pour la correspondance entre les graphiques)</w:t>
       </w:r>
       <w:r>
         <w:rPr>
@@ -6460,7 +6259,6 @@
         </w:rPr>
         <w:t>:</w:t>
       </w:r>
-      <w:proofErr w:type="gramEnd"/>
     </w:p>
     <w:p>
       <w:pPr>
@@ -6778,7 +6576,6 @@
         </w:rPr>
         <w:t xml:space="preserve">Les trois classes possédant des méthodes testées actuellement sont </w:t>
       </w:r>
-      <w:proofErr w:type="spellStart"/>
       <w:r>
         <w:rPr>
           <w:rFonts w:ascii="Garamond" w:hAnsi="Garamond"/>
@@ -6786,7 +6583,6 @@
         </w:rPr>
         <w:t>GroupeCartes</w:t>
       </w:r>
-      <w:proofErr w:type="spellEnd"/>
       <w:r>
         <w:rPr>
           <w:rFonts w:ascii="Garamond" w:hAnsi="Garamond"/>
@@ -6921,7 +6717,6 @@
       <w:r>
         <w:t xml:space="preserve">Classe </w:t>
       </w:r>
-      <w:proofErr w:type="spellStart"/>
       <w:r>
         <w:rPr>
           <w:i/>
@@ -6930,7 +6725,6 @@
       </w:r>
       <w:bookmarkEnd w:id="38"/>
       <w:bookmarkEnd w:id="39"/>
-      <w:proofErr w:type="spellEnd"/>
     </w:p>
     <w:p>
       <w:pPr>
@@ -6955,90 +6749,76 @@
         </w:rPr>
         <w:t>-</w:t>
       </w:r>
-      <w:proofErr w:type="spellStart"/>
-      <w:proofErr w:type="gramStart"/>
       <w:r>
         <w:rPr>
           <w:rFonts w:ascii="Garamond" w:hAnsi="Garamond"/>
           <w:b/>
           <w:u w:val="single"/>
         </w:rPr>
-        <w:t>estComplet</w:t>
-      </w:r>
-      <w:proofErr w:type="spellEnd"/>
-      <w:r>
+        <w:t>estComplet()</w:t>
+      </w:r>
+    </w:p>
+    <w:p>
+      <w:pPr>
+        <w:rPr>
+          <w:rFonts w:ascii="Garamond" w:hAnsi="Garamond"/>
+        </w:rPr>
+      </w:pPr>
+      <w:r>
+        <w:rPr>
+          <w:rFonts w:ascii="Garamond" w:hAnsi="Garamond"/>
+        </w:rPr>
+        <w:t>Vérifie que chacune des trois cartes composant le groupe est différente d’un emplacement vide, défini comme base du plateau et en tant que Carte(0,’X’). Cette méthode compare les str() des cartes et vérifie qu’ils diffèrent de ‘  ‘. Renvoie True ou False.</w:t>
+      </w:r>
+    </w:p>
+    <w:p>
+      <w:pPr>
         <w:rPr>
           <w:rFonts w:ascii="Garamond" w:hAnsi="Garamond"/>
           <w:b/>
           <w:u w:val="single"/>
         </w:rPr>
-        <w:t>(</w:t>
-      </w:r>
-      <w:proofErr w:type="gramEnd"/>
+      </w:pPr>
+      <w:r>
+        <w:rPr>
+          <w:rFonts w:ascii="Garamond" w:hAnsi="Garamond"/>
+          <w:b/>
+        </w:rPr>
+        <w:t>-</w:t>
+      </w:r>
       <w:r>
         <w:rPr>
           <w:rFonts w:ascii="Garamond" w:hAnsi="Garamond"/>
           <w:b/>
           <w:u w:val="single"/>
         </w:rPr>
-        <w:t>)</w:t>
-      </w:r>
-    </w:p>
-    <w:p>
-      <w:pPr>
-        <w:rPr>
-          <w:rFonts w:ascii="Garamond" w:hAnsi="Garamond"/>
-        </w:rPr>
-      </w:pPr>
-      <w:r>
-        <w:rPr>
-          <w:rFonts w:ascii="Garamond" w:hAnsi="Garamond"/>
-        </w:rPr>
-        <w:t xml:space="preserve">Vérifie que chacune des trois cartes composant le groupe est différente d’un emplacement vide, défini comme base du plateau et en tant que Carte(0,’X’). Cette méthode compare les </w:t>
-      </w:r>
-      <w:proofErr w:type="spellStart"/>
-      <w:proofErr w:type="gramStart"/>
-      <w:r>
-        <w:rPr>
-          <w:rFonts w:ascii="Garamond" w:hAnsi="Garamond"/>
-        </w:rPr>
-        <w:t>str</w:t>
-      </w:r>
-      <w:proofErr w:type="spellEnd"/>
-      <w:r>
-        <w:rPr>
-          <w:rFonts w:ascii="Garamond" w:hAnsi="Garamond"/>
-        </w:rPr>
-        <w:t>(</w:t>
-      </w:r>
-      <w:proofErr w:type="gramEnd"/>
-      <w:r>
-        <w:rPr>
-          <w:rFonts w:ascii="Garamond" w:hAnsi="Garamond"/>
-        </w:rPr>
-        <w:t xml:space="preserve">) des cartes et vérifie qu’ils diffèrent de ‘  ‘. Renvoie </w:t>
-      </w:r>
-      <w:proofErr w:type="spellStart"/>
-      <w:r>
-        <w:rPr>
-          <w:rFonts w:ascii="Garamond" w:hAnsi="Garamond"/>
-        </w:rPr>
-        <w:t>True</w:t>
-      </w:r>
-      <w:proofErr w:type="spellEnd"/>
-      <w:r>
-        <w:rPr>
-          <w:rFonts w:ascii="Garamond" w:hAnsi="Garamond"/>
-        </w:rPr>
-        <w:t xml:space="preserve"> ou False.</w:t>
-      </w:r>
-    </w:p>
-    <w:p>
-      <w:pPr>
+        <w:t>calculForce()</w:t>
+      </w:r>
+    </w:p>
+    <w:p>
+      <w:pPr>
+        <w:rPr>
+          <w:rFonts w:ascii="Garamond" w:hAnsi="Garamond"/>
+        </w:rPr>
+      </w:pPr>
+      <w:r>
         <w:rPr>
           <w:rFonts w:ascii="Garamond" w:hAnsi="Garamond"/>
           <w:b/>
-          <w:u w:val="single"/>
+        </w:rPr>
+        <w:t>Première condition :</w:t>
+      </w:r>
+      <w:r>
+        <w:rPr>
+          <w:rFonts w:ascii="Garamond" w:hAnsi="Garamond"/>
+        </w:rPr>
+        <w:t xml:space="preserve"> Si une des cartes a pour valeur 0 (c’est-à-dire la carte Carte(0,’X’) correspondant à un emplacement vide.</w:t>
+      </w:r>
+    </w:p>
+    <w:p>
+      <w:pPr>
+        <w:rPr>
+          <w:rFonts w:ascii="Garamond" w:hAnsi="Garamond"/>
         </w:rPr>
       </w:pPr>
       <w:r>
@@ -7046,120 +6826,44 @@
           <w:rFonts w:ascii="Garamond" w:hAnsi="Garamond"/>
           <w:b/>
         </w:rPr>
-        <w:t>-</w:t>
-      </w:r>
-      <w:proofErr w:type="spellStart"/>
-      <w:proofErr w:type="gramStart"/>
+        <w:t>Deuxième condition :</w:t>
+      </w:r>
+      <w:r>
+        <w:rPr>
+          <w:rFonts w:ascii="Garamond" w:hAnsi="Garamond"/>
+        </w:rPr>
+        <w:t xml:space="preserve"> </w:t>
+      </w:r>
+      <w:r>
+        <w:rPr>
+          <w:rFonts w:ascii="Garamond" w:hAnsi="Garamond"/>
+          <w:i/>
+        </w:rPr>
+        <w:t>Couleurs identiques</w:t>
+      </w:r>
+      <w:r>
+        <w:rPr>
+          <w:rFonts w:ascii="Garamond" w:hAnsi="Garamond"/>
+        </w:rPr>
+        <w:t xml:space="preserve"> et </w:t>
+      </w:r>
+      <w:r>
+        <w:rPr>
+          <w:rFonts w:ascii="Garamond" w:hAnsi="Garamond"/>
+          <w:i/>
+        </w:rPr>
+        <w:t xml:space="preserve">valeurs consécutives </w:t>
+      </w:r>
+      <w:r>
+        <w:rPr>
+          <w:rFonts w:ascii="Garamond" w:hAnsi="Garamond"/>
+        </w:rPr>
+        <w:t xml:space="preserve">correspondant à une force de </w:t>
+      </w:r>
       <w:r>
         <w:rPr>
           <w:rFonts w:ascii="Garamond" w:hAnsi="Garamond"/>
           <w:b/>
-          <w:u w:val="single"/>
-        </w:rPr>
-        <w:t>calculForce</w:t>
-      </w:r>
-      <w:proofErr w:type="spellEnd"/>
-      <w:r>
-        <w:rPr>
-          <w:rFonts w:ascii="Garamond" w:hAnsi="Garamond"/>
-          <w:b/>
-          <w:u w:val="single"/>
-        </w:rPr>
-        <w:t>(</w:t>
-      </w:r>
-      <w:proofErr w:type="gramEnd"/>
-      <w:r>
-        <w:rPr>
-          <w:rFonts w:ascii="Garamond" w:hAnsi="Garamond"/>
-          <w:b/>
-          <w:u w:val="single"/>
-        </w:rPr>
-        <w:t>)</w:t>
-      </w:r>
-    </w:p>
-    <w:p>
-      <w:pPr>
-        <w:rPr>
-          <w:rFonts w:ascii="Garamond" w:hAnsi="Garamond"/>
-        </w:rPr>
-      </w:pPr>
-      <w:r>
-        <w:rPr>
-          <w:rFonts w:ascii="Garamond" w:hAnsi="Garamond"/>
-          <w:b/>
-        </w:rPr>
-        <w:t>Première condition :</w:t>
-      </w:r>
-      <w:r>
-        <w:rPr>
-          <w:rFonts w:ascii="Garamond" w:hAnsi="Garamond"/>
-        </w:rPr>
-        <w:t xml:space="preserve"> Si une des cartes a pour valeur 0 (c’est-à-dire la carte </w:t>
-      </w:r>
-      <w:proofErr w:type="spellStart"/>
-      <w:r>
-        <w:rPr>
-          <w:rFonts w:ascii="Garamond" w:hAnsi="Garamond"/>
-        </w:rPr>
-        <w:t>Carte</w:t>
-      </w:r>
-      <w:proofErr w:type="spellEnd"/>
-      <w:r>
-        <w:rPr>
-          <w:rFonts w:ascii="Garamond" w:hAnsi="Garamond"/>
-        </w:rPr>
-        <w:t>(0,’X’) correspondant à un emplacement vide.</w:t>
-      </w:r>
-    </w:p>
-    <w:p>
-      <w:pPr>
-        <w:rPr>
-          <w:rFonts w:ascii="Garamond" w:hAnsi="Garamond"/>
-        </w:rPr>
-      </w:pPr>
-      <w:r>
-        <w:rPr>
-          <w:rFonts w:ascii="Garamond" w:hAnsi="Garamond"/>
-          <w:b/>
-        </w:rPr>
-        <w:t>Deuxième condition :</w:t>
-      </w:r>
-      <w:r>
-        <w:rPr>
-          <w:rFonts w:ascii="Garamond" w:hAnsi="Garamond"/>
-        </w:rPr>
-        <w:t xml:space="preserve"> </w:t>
-      </w:r>
-      <w:r>
-        <w:rPr>
-          <w:rFonts w:ascii="Garamond" w:hAnsi="Garamond"/>
-          <w:i/>
-        </w:rPr>
-        <w:t>Couleurs identiques</w:t>
-      </w:r>
-      <w:r>
-        <w:rPr>
-          <w:rFonts w:ascii="Garamond" w:hAnsi="Garamond"/>
-        </w:rPr>
-        <w:t xml:space="preserve"> et </w:t>
-      </w:r>
-      <w:r>
-        <w:rPr>
-          <w:rFonts w:ascii="Garamond" w:hAnsi="Garamond"/>
-          <w:i/>
-        </w:rPr>
-        <w:t xml:space="preserve">valeurs consécutives </w:t>
-      </w:r>
-      <w:r>
-        <w:rPr>
-          <w:rFonts w:ascii="Garamond" w:hAnsi="Garamond"/>
-        </w:rPr>
-        <w:t xml:space="preserve">correspondant à une force de </w:t>
-      </w:r>
-      <w:r>
-        <w:rPr>
-          <w:rFonts w:ascii="Garamond" w:hAnsi="Garamond"/>
-          <w:b/>
         </w:rPr>
         <w:t>5</w:t>
       </w:r>
@@ -7167,35 +6871,7 @@
         <w:rPr>
           <w:rFonts w:ascii="Garamond" w:hAnsi="Garamond"/>
         </w:rPr>
-        <w:t>. Pour vérifier que les valeurs sont consécutives, on utilise la condition min(</w:t>
-      </w:r>
-      <w:proofErr w:type="spellStart"/>
-      <w:r>
-        <w:rPr>
-          <w:rFonts w:ascii="Garamond" w:hAnsi="Garamond"/>
-        </w:rPr>
-        <w:t>l</w:t>
-      </w:r>
-      <w:proofErr w:type="spellEnd"/>
-      <w:r>
-        <w:rPr>
-          <w:rFonts w:ascii="Garamond" w:hAnsi="Garamond"/>
-        </w:rPr>
-        <w:t xml:space="preserve">)==(max(l)-2)) avec </w:t>
-      </w:r>
-      <w:proofErr w:type="spellStart"/>
-      <w:r>
-        <w:rPr>
-          <w:rFonts w:ascii="Garamond" w:hAnsi="Garamond"/>
-        </w:rPr>
-        <w:t>l</w:t>
-      </w:r>
-      <w:proofErr w:type="spellEnd"/>
-      <w:r>
-        <w:rPr>
-          <w:rFonts w:ascii="Garamond" w:hAnsi="Garamond"/>
-        </w:rPr>
-        <w:t xml:space="preserve"> la liste des valeurs des trois cartes.</w:t>
+        <w:t>. Pour vérifier que les valeurs sont consécutives, on utilise la condition min(l)==(max(l)-2)) avec l la liste des valeurs des trois cartes.</w:t>
       </w:r>
     </w:p>
     <w:p>
@@ -7390,109 +7066,130 @@
         </w:rPr>
         <w:t>-</w:t>
       </w:r>
-      <w:proofErr w:type="spellStart"/>
-      <w:proofErr w:type="gramStart"/>
       <w:r>
         <w:rPr>
           <w:rFonts w:ascii="Garamond" w:hAnsi="Garamond"/>
           <w:b/>
           <w:u w:val="single"/>
         </w:rPr>
-        <w:t>peutComparer</w:t>
-      </w:r>
-      <w:proofErr w:type="spellEnd"/>
-      <w:r>
+        <w:t xml:space="preserve">peutComparer() </w:t>
+      </w:r>
+    </w:p>
+    <w:p>
+      <w:pPr>
+        <w:rPr>
+          <w:rFonts w:ascii="Garamond" w:hAnsi="Garamond"/>
+        </w:rPr>
+      </w:pPr>
+      <w:r>
+        <w:rPr>
+          <w:rFonts w:ascii="Garamond" w:hAnsi="Garamond"/>
+        </w:rPr>
+        <w:t xml:space="preserve">Calcule tout d’abord les forces de chacun des groupes de la borne avec </w:t>
+      </w:r>
+      <w:r>
+        <w:rPr>
+          <w:rFonts w:ascii="Garamond" w:hAnsi="Garamond"/>
+          <w:i/>
+        </w:rPr>
+        <w:t>calculForce</w:t>
+      </w:r>
+      <w:r>
+        <w:rPr>
+          <w:rFonts w:ascii="Garamond" w:hAnsi="Garamond"/>
+          <w:b/>
+        </w:rPr>
+        <w:t>()</w:t>
+      </w:r>
+      <w:r>
+        <w:rPr>
+          <w:rFonts w:ascii="Garamond" w:hAnsi="Garamond"/>
+        </w:rPr>
+        <w:t xml:space="preserve">. Ensuite, la méthode vérifie que chacun des groupes est complet via la méthode </w:t>
+      </w:r>
+      <w:r>
+        <w:rPr>
+          <w:rFonts w:ascii="Garamond" w:hAnsi="Garamond"/>
+          <w:i/>
+        </w:rPr>
+        <w:t>estComplet</w:t>
+      </w:r>
+      <w:r>
+        <w:rPr>
+          <w:rFonts w:ascii="Garamond" w:hAnsi="Garamond"/>
+          <w:b/>
+        </w:rPr>
+        <w:t>()</w:t>
+      </w:r>
+      <w:r>
+        <w:rPr>
+          <w:rFonts w:ascii="Garamond" w:hAnsi="Garamond"/>
+        </w:rPr>
+        <w:t xml:space="preserve"> appliquée à g1 et g2.</w:t>
+      </w:r>
+    </w:p>
+    <w:p>
+      <w:pPr>
         <w:rPr>
           <w:rFonts w:ascii="Garamond" w:hAnsi="Garamond"/>
           <w:b/>
           <w:u w:val="single"/>
         </w:rPr>
-        <w:t>(</w:t>
-      </w:r>
-      <w:proofErr w:type="gramEnd"/>
+      </w:pPr>
+      <w:r>
+        <w:rPr>
+          <w:rFonts w:ascii="Garamond" w:hAnsi="Garamond"/>
+        </w:rPr>
+        <w:t>-</w:t>
+      </w:r>
       <w:r>
         <w:rPr>
           <w:rFonts w:ascii="Garamond" w:hAnsi="Garamond"/>
           <w:b/>
           <w:u w:val="single"/>
         </w:rPr>
-        <w:t xml:space="preserve">) </w:t>
-      </w:r>
-    </w:p>
-    <w:p>
-      <w:pPr>
-        <w:rPr>
-          <w:rFonts w:ascii="Garamond" w:hAnsi="Garamond"/>
-        </w:rPr>
-      </w:pPr>
-      <w:r>
-        <w:rPr>
-          <w:rFonts w:ascii="Garamond" w:hAnsi="Garamond"/>
-        </w:rPr>
-        <w:t xml:space="preserve">Calcule tout d’abord les forces de chacun des groupes de la borne avec </w:t>
-      </w:r>
-      <w:proofErr w:type="spellStart"/>
-      <w:proofErr w:type="gramStart"/>
+        <w:t>comparer()</w:t>
+      </w:r>
+    </w:p>
+    <w:p>
+      <w:pPr>
+        <w:rPr>
+          <w:rFonts w:ascii="Garamond" w:hAnsi="Garamond"/>
+        </w:rPr>
+      </w:pPr>
+      <w:r>
+        <w:rPr>
+          <w:rFonts w:ascii="Garamond" w:hAnsi="Garamond"/>
+        </w:rPr>
+        <w:t xml:space="preserve">Si la méthode </w:t>
+      </w:r>
       <w:r>
         <w:rPr>
           <w:rFonts w:ascii="Garamond" w:hAnsi="Garamond"/>
           <w:i/>
         </w:rPr>
-        <w:t>calculForce</w:t>
-      </w:r>
-      <w:proofErr w:type="spellEnd"/>
+        <w:t>peutComparer</w:t>
+      </w:r>
       <w:r>
         <w:rPr>
           <w:rFonts w:ascii="Garamond" w:hAnsi="Garamond"/>
           <w:b/>
         </w:rPr>
-        <w:t>(</w:t>
-      </w:r>
-      <w:proofErr w:type="gramEnd"/>
-      <w:r>
-        <w:rPr>
-          <w:rFonts w:ascii="Garamond" w:hAnsi="Garamond"/>
-          <w:b/>
-        </w:rPr>
-        <w:t>)</w:t>
-      </w:r>
-      <w:r>
-        <w:rPr>
-          <w:rFonts w:ascii="Garamond" w:hAnsi="Garamond"/>
-        </w:rPr>
-        <w:t xml:space="preserve">. Ensuite, la méthode vérifie que chacun des groupes est complet via la méthode </w:t>
-      </w:r>
-      <w:proofErr w:type="spellStart"/>
-      <w:proofErr w:type="gramStart"/>
-      <w:r>
-        <w:rPr>
-          <w:rFonts w:ascii="Garamond" w:hAnsi="Garamond"/>
-          <w:i/>
-        </w:rPr>
-        <w:t>estComplet</w:t>
-      </w:r>
-      <w:proofErr w:type="spellEnd"/>
-      <w:r>
-        <w:rPr>
-          <w:rFonts w:ascii="Garamond" w:hAnsi="Garamond"/>
-          <w:b/>
-        </w:rPr>
-        <w:t>(</w:t>
-      </w:r>
-      <w:proofErr w:type="gramEnd"/>
-      <w:r>
-        <w:rPr>
-          <w:rFonts w:ascii="Garamond" w:hAnsi="Garamond"/>
-          <w:b/>
-        </w:rPr>
-        <w:t>)</w:t>
-      </w:r>
-      <w:r>
-        <w:rPr>
-          <w:rFonts w:ascii="Garamond" w:hAnsi="Garamond"/>
-        </w:rPr>
-        <w:t xml:space="preserve"> appliquée à g1 et g2.</w:t>
-      </w:r>
+        <w:t>()</w:t>
+      </w:r>
+      <w:r>
+        <w:rPr>
+          <w:rFonts w:ascii="Garamond" w:hAnsi="Garamond"/>
+        </w:rPr>
+        <w:t xml:space="preserve"> est vérifiée, on compare la force des deux groupes autour de la borne. En cas d’égalité, on compare le total des points de chacun des groupes de cartes et si on a de nouveau affaire à une égalité, c’est le premier joueur à complété sa borne qui gagne la borne.</w:t>
+      </w:r>
+    </w:p>
+    <w:p>
+      <w:pPr>
+        <w:rPr>
+          <w:rFonts w:ascii="Garamond" w:hAnsi="Garamond"/>
+        </w:rPr>
+      </w:pPr>
     </w:p>
     <w:p>
       <w:pPr>
@@ -7505,161 +7202,253 @@
       <w:r>
         <w:rPr>
           <w:rFonts w:ascii="Garamond" w:hAnsi="Garamond"/>
+          <w:b/>
         </w:rPr>
         <w:t>-</w:t>
       </w:r>
-      <w:proofErr w:type="gramStart"/>
       <w:r>
         <w:rPr>
           <w:rFonts w:ascii="Garamond" w:hAnsi="Garamond"/>
           <w:b/>
           <w:u w:val="single"/>
         </w:rPr>
-        <w:t>comparer(</w:t>
-      </w:r>
-      <w:proofErr w:type="gramEnd"/>
-      <w:r>
+        <w:t>verifPremierComplete(jeu)</w:t>
+      </w:r>
+    </w:p>
+    <w:p>
+      <w:pPr>
+        <w:rPr>
+          <w:rFonts w:ascii="Garamond" w:hAnsi="Garamond"/>
+        </w:rPr>
+      </w:pPr>
+      <w:r>
+        <w:rPr>
+          <w:rFonts w:ascii="Garamond" w:hAnsi="Garamond"/>
+        </w:rPr>
+        <w:t xml:space="preserve">Cette fonction est uniquement utilisée au moment de placer une carte via </w:t>
+      </w:r>
+      <w:r>
+        <w:rPr>
+          <w:rFonts w:ascii="Garamond" w:hAnsi="Garamond"/>
+          <w:i/>
+        </w:rPr>
+        <w:t>Joueur.placer()</w:t>
+      </w:r>
+      <w:r>
+        <w:rPr>
+          <w:rFonts w:ascii="Garamond" w:hAnsi="Garamond"/>
+        </w:rPr>
+        <w:t xml:space="preserve"> et permet d’attribuer la variable d’instance </w:t>
+      </w:r>
+      <w:r>
+        <w:rPr>
+          <w:rFonts w:ascii="Garamond" w:hAnsi="Garamond"/>
+          <w:i/>
+        </w:rPr>
+        <w:t>Borne.premierComplete</w:t>
+      </w:r>
+      <w:r>
+        <w:rPr>
+          <w:rFonts w:ascii="Garamond" w:hAnsi="Garamond"/>
+        </w:rPr>
+        <w:t xml:space="preserve"> au joueur correspondant.</w:t>
+      </w:r>
+    </w:p>
+    <w:p>
+      <w:pPr>
+        <w:rPr>
+          <w:rFonts w:ascii="Garamond" w:hAnsi="Garamond"/>
+        </w:rPr>
+      </w:pPr>
+    </w:p>
+    <w:p>
+      <w:pPr>
         <w:rPr>
           <w:rFonts w:ascii="Garamond" w:hAnsi="Garamond"/>
           <w:b/>
           <w:u w:val="single"/>
         </w:rPr>
-        <w:t>)</w:t>
-      </w:r>
-    </w:p>
-    <w:p>
-      <w:pPr>
-        <w:rPr>
-          <w:rFonts w:ascii="Garamond" w:hAnsi="Garamond"/>
-        </w:rPr>
-      </w:pPr>
-      <w:r>
-        <w:rPr>
-          <w:rFonts w:ascii="Garamond" w:hAnsi="Garamond"/>
-        </w:rPr>
-        <w:t xml:space="preserve">Si la méthode </w:t>
-      </w:r>
-      <w:proofErr w:type="spellStart"/>
-      <w:proofErr w:type="gramStart"/>
-      <w:r>
-        <w:rPr>
-          <w:rFonts w:ascii="Garamond" w:hAnsi="Garamond"/>
-          <w:i/>
-        </w:rPr>
-        <w:t>peutComparer</w:t>
-      </w:r>
-      <w:proofErr w:type="spellEnd"/>
+      </w:pPr>
       <w:r>
         <w:rPr>
           <w:rFonts w:ascii="Garamond" w:hAnsi="Garamond"/>
           <w:b/>
         </w:rPr>
-        <w:t>(</w:t>
-      </w:r>
-      <w:proofErr w:type="gramEnd"/>
-      <w:r>
-        <w:rPr>
-          <w:rFonts w:ascii="Garamond" w:hAnsi="Garamond"/>
-          <w:b/>
-        </w:rPr>
-        <w:t>)</w:t>
-      </w:r>
-      <w:r>
-        <w:rPr>
-          <w:rFonts w:ascii="Garamond" w:hAnsi="Garamond"/>
-        </w:rPr>
-        <w:t xml:space="preserve"> est vérifiée, on compare la force des deux groupes autour de la borne. En cas d’égalité, on compare le total des points de chacun des groupes de cartes et si on a de nouveau affaire à une égalité, c’est le premier joueur à complété sa borne qui gagne la borne.</w:t>
-      </w:r>
-    </w:p>
-    <w:p>
-      <w:pPr>
-        <w:rPr>
-          <w:rFonts w:ascii="Garamond" w:hAnsi="Garamond"/>
-        </w:rPr>
-      </w:pPr>
-    </w:p>
-    <w:p>
-      <w:pPr>
+        <w:t>-</w:t>
+      </w:r>
+      <w:r>
         <w:rPr>
           <w:rFonts w:ascii="Garamond" w:hAnsi="Garamond"/>
           <w:b/>
           <w:u w:val="single"/>
         </w:rPr>
-      </w:pPr>
-      <w:r>
+        <w:t>rafraichir()</w:t>
+      </w:r>
+    </w:p>
+    <w:p>
+      <w:pPr>
+        <w:rPr>
+          <w:rFonts w:ascii="Garamond" w:hAnsi="Garamond"/>
+        </w:rPr>
+      </w:pPr>
+      <w:r>
+        <w:rPr>
+          <w:rFonts w:ascii="Garamond" w:hAnsi="Garamond"/>
+        </w:rPr>
+        <w:t>Remet à jour les cartes dans la borne et donc dans chacun des groupes de cartes g1 et g2 par rapport aux cartes enregistrées dans le plateau.</w:t>
+      </w:r>
+    </w:p>
+    <w:p>
+      <w:pPr>
+        <w:pStyle w:val="ListParagraph"/>
         <w:rPr>
           <w:rFonts w:ascii="Garamond" w:hAnsi="Garamond"/>
           <w:b/>
-        </w:rPr>
-        <w:t>-</w:t>
-      </w:r>
-      <w:proofErr w:type="spellStart"/>
-      <w:r>
+          <w:i/>
+        </w:rPr>
+      </w:pPr>
+    </w:p>
+    <w:p>
+      <w:pPr>
+        <w:pStyle w:val="ListParagraph"/>
+        <w:rPr>
+          <w:b/>
+          <w:i/>
+        </w:rPr>
+      </w:pPr>
+    </w:p>
+    <w:p>
+      <w:pPr>
+        <w:pStyle w:val="ListParagraph"/>
+        <w:rPr>
+          <w:b/>
+          <w:i/>
+        </w:rPr>
+      </w:pPr>
+    </w:p>
+    <w:p>
+      <w:pPr>
+        <w:pStyle w:val="ListParagraph"/>
+        <w:rPr>
+          <w:b/>
+          <w:i/>
+        </w:rPr>
+      </w:pPr>
+    </w:p>
+    <w:p>
+      <w:pPr>
+        <w:pStyle w:val="ListParagraph"/>
+        <w:rPr>
+          <w:b/>
+          <w:i/>
+        </w:rPr>
+      </w:pPr>
+    </w:p>
+    <w:p>
+      <w:pPr>
+        <w:pStyle w:val="ListParagraph"/>
+        <w:rPr>
+          <w:b/>
+          <w:i/>
+        </w:rPr>
+      </w:pPr>
+    </w:p>
+    <w:p>
+      <w:pPr>
+        <w:pStyle w:val="Heading2"/>
+        <w:ind w:left="1080"/>
+        <w:rPr>
+          <w:i/>
+        </w:rPr>
+      </w:pPr>
+      <w:bookmarkStart w:id="42" w:name="_Toc508839175"/>
+      <w:bookmarkStart w:id="43" w:name="_Toc514710356"/>
+      <w:r>
+        <w:lastRenderedPageBreak/>
+        <w:t>c.</w:t>
+      </w:r>
+      <w:r>
+        <w:tab/>
+        <w:t xml:space="preserve"> Classe </w:t>
+      </w:r>
+      <w:r>
+        <w:rPr>
+          <w:i/>
+        </w:rPr>
+        <w:t>Joueur</w:t>
+      </w:r>
+      <w:bookmarkEnd w:id="42"/>
+      <w:bookmarkEnd w:id="43"/>
+    </w:p>
+    <w:p>
+      <w:pPr>
+        <w:rPr>
+          <w:rFonts w:ascii="Garamond" w:hAnsi="Garamond"/>
+          <w:b/>
+        </w:rPr>
+      </w:pPr>
+    </w:p>
+    <w:p>
+      <w:pPr>
         <w:rPr>
           <w:rFonts w:ascii="Garamond" w:hAnsi="Garamond"/>
           <w:b/>
           <w:u w:val="single"/>
         </w:rPr>
-        <w:t>verifPremierComplete</w:t>
-      </w:r>
-      <w:proofErr w:type="spellEnd"/>
+      </w:pPr>
+      <w:r>
+        <w:rPr>
+          <w:rFonts w:ascii="Garamond" w:hAnsi="Garamond"/>
+          <w:b/>
+        </w:rPr>
+        <w:t>-</w:t>
+      </w:r>
       <w:r>
         <w:rPr>
           <w:rFonts w:ascii="Garamond" w:hAnsi="Garamond"/>
           <w:b/>
           <w:u w:val="single"/>
         </w:rPr>
-        <w:t>(jeu)</w:t>
-      </w:r>
-    </w:p>
-    <w:p>
-      <w:pPr>
-        <w:rPr>
-          <w:rFonts w:ascii="Garamond" w:hAnsi="Garamond"/>
-        </w:rPr>
-      </w:pPr>
-      <w:r>
-        <w:rPr>
-          <w:rFonts w:ascii="Garamond" w:hAnsi="Garamond"/>
-        </w:rPr>
-        <w:t xml:space="preserve">Cette fonction est uniquement utilisée au moment de placer une carte via </w:t>
-      </w:r>
-      <w:proofErr w:type="spellStart"/>
+        <w:t>placer(no_carte,position)</w:t>
+      </w:r>
+    </w:p>
+    <w:p>
+      <w:pPr>
+        <w:rPr>
+          <w:rFonts w:ascii="Garamond" w:hAnsi="Garamond"/>
+        </w:rPr>
+      </w:pPr>
+      <w:r>
+        <w:rPr>
+          <w:rFonts w:ascii="Garamond" w:hAnsi="Garamond"/>
+        </w:rPr>
+        <w:t xml:space="preserve">Remplace la Carte(0,’X’) (emplacement vide) du plateau par la carte sélectionnée dans la main du joueur. Ensuite, la méthode procède à un rafraîchissement intégral des bornes du plateau, à la </w:t>
+      </w:r>
       <w:r>
         <w:rPr>
           <w:rFonts w:ascii="Garamond" w:hAnsi="Garamond"/>
           <w:i/>
         </w:rPr>
-        <w:t>Joueur.placer</w:t>
-      </w:r>
-      <w:proofErr w:type="spellEnd"/>
+        <w:t>verifPremierComplete(jeu)</w:t>
+      </w:r>
+      <w:r>
+        <w:rPr>
+          <w:rFonts w:ascii="Garamond" w:hAnsi="Garamond"/>
+        </w:rPr>
+        <w:t xml:space="preserve"> sur la borne en question puis à </w:t>
+      </w:r>
       <w:r>
         <w:rPr>
           <w:rFonts w:ascii="Garamond" w:hAnsi="Garamond"/>
           <w:i/>
         </w:rPr>
-        <w:t>()</w:t>
-      </w:r>
-      <w:r>
-        <w:rPr>
-          <w:rFonts w:ascii="Garamond" w:hAnsi="Garamond"/>
-        </w:rPr>
-        <w:t xml:space="preserve"> et permet d’attribuer la variable d’instance </w:t>
-      </w:r>
-      <w:proofErr w:type="spellStart"/>
-      <w:r>
-        <w:rPr>
-          <w:rFonts w:ascii="Garamond" w:hAnsi="Garamond"/>
-          <w:i/>
-        </w:rPr>
-        <w:t>Borne.premierComplete</w:t>
-      </w:r>
-      <w:proofErr w:type="spellEnd"/>
-      <w:r>
-        <w:rPr>
-          <w:rFonts w:ascii="Garamond" w:hAnsi="Garamond"/>
-        </w:rPr>
-        <w:t xml:space="preserve"> au joueur correspondant.</w:t>
+        <w:t>comparer()</w:t>
+      </w:r>
+      <w:r>
+        <w:rPr>
+          <w:rFonts w:ascii="Garamond" w:hAnsi="Garamond"/>
+        </w:rPr>
+        <w:t xml:space="preserve"> su cette même borne.</w:t>
       </w:r>
     </w:p>
     <w:p>
@@ -7684,126 +7473,68 @@
         </w:rPr>
         <w:t>-</w:t>
       </w:r>
-      <w:proofErr w:type="gramStart"/>
       <w:r>
         <w:rPr>
           <w:rFonts w:ascii="Garamond" w:hAnsi="Garamond"/>
           <w:b/>
           <w:u w:val="single"/>
         </w:rPr>
-        <w:t>rafraichir(</w:t>
-      </w:r>
-      <w:proofErr w:type="gramEnd"/>
-      <w:r>
+        <w:t>peutJouer(position)</w:t>
+      </w:r>
+    </w:p>
+    <w:p>
+      <w:pPr>
+        <w:rPr>
+          <w:rFonts w:ascii="Garamond" w:hAnsi="Garamond"/>
+        </w:rPr>
+      </w:pPr>
+      <w:r>
+        <w:rPr>
+          <w:rFonts w:ascii="Garamond" w:hAnsi="Garamond"/>
+        </w:rPr>
+        <w:t xml:space="preserve">Vérifie que l’emplacement visée par la fonction </w:t>
+      </w:r>
+      <w:r>
+        <w:rPr>
+          <w:rFonts w:ascii="Garamond" w:hAnsi="Garamond"/>
+          <w:i/>
+        </w:rPr>
+        <w:t>jouer()</w:t>
+      </w:r>
+      <w:r>
+        <w:rPr>
+          <w:rFonts w:ascii="Garamond" w:hAnsi="Garamond"/>
+        </w:rPr>
+        <w:t xml:space="preserve"> (et donc </w:t>
+      </w:r>
+      <w:r>
+        <w:rPr>
+          <w:rFonts w:ascii="Garamond" w:hAnsi="Garamond"/>
+          <w:i/>
+        </w:rPr>
+        <w:t>placer</w:t>
+      </w:r>
+      <w:r>
+        <w:rPr>
+          <w:rFonts w:ascii="Garamond" w:hAnsi="Garamond"/>
+          <w:i/>
+        </w:rPr>
+        <w:t>()</w:t>
+      </w:r>
+      <w:r>
+        <w:rPr>
+          <w:rFonts w:ascii="Garamond" w:hAnsi="Garamond"/>
+        </w:rPr>
+        <w:t>) est bien disponible ; c’est-à-dire que la position entrée est bien du bon côté du plateau, n’est pas sur une borne, que le type de cette position correspond bien à un tuple et que l’emplacement est libre (égal à Carte(0,’X’)).</w:t>
+      </w:r>
+    </w:p>
+    <w:p>
+      <w:pPr>
         <w:rPr>
           <w:rFonts w:ascii="Garamond" w:hAnsi="Garamond"/>
           <w:b/>
           <w:u w:val="single"/>
         </w:rPr>
-        <w:t>)</w:t>
-      </w:r>
-    </w:p>
-    <w:p>
-      <w:pPr>
-        <w:rPr>
-          <w:rFonts w:ascii="Garamond" w:hAnsi="Garamond"/>
-        </w:rPr>
-      </w:pPr>
-      <w:r>
-        <w:rPr>
-          <w:rFonts w:ascii="Garamond" w:hAnsi="Garamond"/>
-        </w:rPr>
-        <w:t>Remet à jour les cartes dans la borne et donc dans chacun des groupes de cartes g1 et g2 par rapport aux cartes enregistrées dans le plateau.</w:t>
-      </w:r>
-    </w:p>
-    <w:p>
-      <w:pPr>
-        <w:pStyle w:val="ListParagraph"/>
-        <w:rPr>
-          <w:rFonts w:ascii="Garamond" w:hAnsi="Garamond"/>
-          <w:b/>
-          <w:i/>
-        </w:rPr>
-      </w:pPr>
-    </w:p>
-    <w:p>
-      <w:pPr>
-        <w:pStyle w:val="ListParagraph"/>
-        <w:rPr>
-          <w:b/>
-          <w:i/>
-        </w:rPr>
-      </w:pPr>
-    </w:p>
-    <w:p>
-      <w:pPr>
-        <w:pStyle w:val="ListParagraph"/>
-        <w:rPr>
-          <w:b/>
-          <w:i/>
-        </w:rPr>
-      </w:pPr>
-    </w:p>
-    <w:p>
-      <w:pPr>
-        <w:pStyle w:val="ListParagraph"/>
-        <w:rPr>
-          <w:b/>
-          <w:i/>
-        </w:rPr>
-      </w:pPr>
-    </w:p>
-    <w:p>
-      <w:pPr>
-        <w:pStyle w:val="ListParagraph"/>
-        <w:rPr>
-          <w:b/>
-          <w:i/>
-        </w:rPr>
-      </w:pPr>
-    </w:p>
-    <w:p>
-      <w:pPr>
-        <w:pStyle w:val="ListParagraph"/>
-        <w:rPr>
-          <w:b/>
-          <w:i/>
-        </w:rPr>
-      </w:pPr>
-    </w:p>
-    <w:p>
-      <w:pPr>
-        <w:pStyle w:val="Heading2"/>
-        <w:ind w:left="1080"/>
-        <w:rPr>
-          <w:i/>
-        </w:rPr>
-      </w:pPr>
-      <w:bookmarkStart w:id="42" w:name="_Toc508839175"/>
-      <w:bookmarkStart w:id="43" w:name="_Toc514710356"/>
-      <w:r>
-        <w:lastRenderedPageBreak/>
-        <w:t>c.</w:t>
-      </w:r>
-      <w:r>
-        <w:tab/>
-        <w:t xml:space="preserve"> Classe </w:t>
-      </w:r>
-      <w:r>
-        <w:rPr>
-          <w:i/>
-        </w:rPr>
-        <w:t>Joueur</w:t>
-      </w:r>
-      <w:bookmarkEnd w:id="42"/>
-      <w:bookmarkEnd w:id="43"/>
-    </w:p>
-    <w:p>
-      <w:pPr>
-        <w:rPr>
-          <w:rFonts w:ascii="Garamond" w:hAnsi="Garamond"/>
-          <w:b/>
-        </w:rPr>
       </w:pPr>
     </w:p>
     <w:p>
@@ -7827,347 +7558,71 @@
           <w:b/>
           <w:u w:val="single"/>
         </w:rPr>
-        <w:t>placer(</w:t>
-      </w:r>
-      <w:proofErr w:type="spellStart"/>
-      <w:r>
+        <w:t>piocher()</w:t>
+      </w:r>
+    </w:p>
+    <w:p>
+      <w:pPr>
+        <w:rPr>
+          <w:rFonts w:ascii="Garamond" w:hAnsi="Garamond"/>
+        </w:rPr>
+      </w:pPr>
+      <w:r>
+        <w:rPr>
+          <w:rFonts w:ascii="Garamond" w:hAnsi="Garamond"/>
+        </w:rPr>
+        <w:t>Ajoute la première carte de la pioche à la main du joueur dont c’est le tour.</w:t>
+      </w:r>
+    </w:p>
+    <w:p>
+      <w:pPr>
+        <w:rPr>
+          <w:rFonts w:ascii="Garamond" w:hAnsi="Garamond"/>
+        </w:rPr>
+      </w:pPr>
+    </w:p>
+    <w:p>
+      <w:pPr>
         <w:rPr>
           <w:rFonts w:ascii="Garamond" w:hAnsi="Garamond"/>
           <w:b/>
           <w:u w:val="single"/>
         </w:rPr>
-        <w:t>no_</w:t>
-      </w:r>
-      <w:proofErr w:type="gramStart"/>
+      </w:pPr>
+      <w:r>
+        <w:rPr>
+          <w:rFonts w:ascii="Garamond" w:hAnsi="Garamond"/>
+          <w:b/>
+        </w:rPr>
+        <w:t>-</w:t>
+      </w:r>
       <w:r>
         <w:rPr>
           <w:rFonts w:ascii="Garamond" w:hAnsi="Garamond"/>
           <w:b/>
           <w:u w:val="single"/>
         </w:rPr>
-        <w:t>carte,position</w:t>
-      </w:r>
-      <w:proofErr w:type="spellEnd"/>
-      <w:proofErr w:type="gramEnd"/>
-      <w:r>
-        <w:rPr>
-          <w:rFonts w:ascii="Garamond" w:hAnsi="Garamond"/>
-          <w:b/>
-          <w:u w:val="single"/>
-        </w:rPr>
-        <w:t>)</w:t>
-      </w:r>
-    </w:p>
-    <w:p>
-      <w:pPr>
-        <w:rPr>
-          <w:rFonts w:ascii="Garamond" w:hAnsi="Garamond"/>
-        </w:rPr>
-      </w:pPr>
-      <w:r>
-        <w:rPr>
-          <w:rFonts w:ascii="Garamond" w:hAnsi="Garamond"/>
-        </w:rPr>
-        <w:t xml:space="preserve">Remplace la Carte(0,’X’) (emplacement vide) du plateau par la carte sélectionnée dans la main du joueur. Ensuite, la méthode procède à un rafraîchissement intégral des bornes du plateau, à la </w:t>
-      </w:r>
-      <w:proofErr w:type="spellStart"/>
+        <w:t>jouer(no_carte, position)</w:t>
+      </w:r>
+    </w:p>
+    <w:p>
+      <w:pPr>
+        <w:rPr>
+          <w:rFonts w:ascii="Garamond" w:hAnsi="Garamond"/>
+        </w:rPr>
+      </w:pPr>
+      <w:r>
+        <w:rPr>
+          <w:rFonts w:ascii="Garamond" w:hAnsi="Garamond"/>
+        </w:rPr>
+        <w:t xml:space="preserve">Combinaison des fonctions </w:t>
+      </w:r>
       <w:r>
         <w:rPr>
           <w:rFonts w:ascii="Garamond" w:hAnsi="Garamond"/>
           <w:i/>
         </w:rPr>
-        <w:t>verifPremierComplete</w:t>
-      </w:r>
-      <w:proofErr w:type="spellEnd"/>
-      <w:r>
-        <w:rPr>
-          <w:rFonts w:ascii="Garamond" w:hAnsi="Garamond"/>
-          <w:i/>
-        </w:rPr>
-        <w:t>(jeu)</w:t>
-      </w:r>
-      <w:r>
-        <w:rPr>
-          <w:rFonts w:ascii="Garamond" w:hAnsi="Garamond"/>
-        </w:rPr>
-        <w:t xml:space="preserve"> sur la borne en question puis à </w:t>
-      </w:r>
-      <w:proofErr w:type="gramStart"/>
-      <w:r>
-        <w:rPr>
-          <w:rFonts w:ascii="Garamond" w:hAnsi="Garamond"/>
-          <w:i/>
-        </w:rPr>
-        <w:t>comparer(</w:t>
-      </w:r>
-      <w:proofErr w:type="gramEnd"/>
-      <w:r>
-        <w:rPr>
-          <w:rFonts w:ascii="Garamond" w:hAnsi="Garamond"/>
-          <w:i/>
-        </w:rPr>
-        <w:t>)</w:t>
-      </w:r>
-      <w:r>
-        <w:rPr>
-          <w:rFonts w:ascii="Garamond" w:hAnsi="Garamond"/>
-        </w:rPr>
-        <w:t xml:space="preserve"> su cette même borne.</w:t>
-      </w:r>
-    </w:p>
-    <w:p>
-      <w:pPr>
-        <w:rPr>
-          <w:rFonts w:ascii="Garamond" w:hAnsi="Garamond"/>
-        </w:rPr>
-      </w:pPr>
-    </w:p>
-    <w:p>
-      <w:pPr>
-        <w:rPr>
-          <w:rFonts w:ascii="Garamond" w:hAnsi="Garamond"/>
-          <w:b/>
-          <w:u w:val="single"/>
-        </w:rPr>
-      </w:pPr>
-      <w:r>
-        <w:rPr>
-          <w:rFonts w:ascii="Garamond" w:hAnsi="Garamond"/>
-          <w:b/>
-        </w:rPr>
-        <w:t>-</w:t>
-      </w:r>
-      <w:proofErr w:type="spellStart"/>
-      <w:r>
-        <w:rPr>
-          <w:rFonts w:ascii="Garamond" w:hAnsi="Garamond"/>
-          <w:b/>
-          <w:u w:val="single"/>
-        </w:rPr>
-        <w:t>peutJouer</w:t>
-      </w:r>
-      <w:proofErr w:type="spellEnd"/>
-      <w:r>
-        <w:rPr>
-          <w:rFonts w:ascii="Garamond" w:hAnsi="Garamond"/>
-          <w:b/>
-          <w:u w:val="single"/>
-        </w:rPr>
-        <w:t>(position)</w:t>
-      </w:r>
-    </w:p>
-    <w:p>
-      <w:pPr>
-        <w:rPr>
-          <w:rFonts w:ascii="Garamond" w:hAnsi="Garamond"/>
-        </w:rPr>
-      </w:pPr>
-      <w:r>
-        <w:rPr>
-          <w:rFonts w:ascii="Garamond" w:hAnsi="Garamond"/>
-        </w:rPr>
-        <w:t xml:space="preserve">Vérifie que l’emplacement visée par la fonction </w:t>
-      </w:r>
-      <w:proofErr w:type="gramStart"/>
-      <w:r>
-        <w:rPr>
-          <w:rFonts w:ascii="Garamond" w:hAnsi="Garamond"/>
-          <w:i/>
-        </w:rPr>
-        <w:t>jouer(</w:t>
-      </w:r>
-      <w:proofErr w:type="gramEnd"/>
-      <w:r>
-        <w:rPr>
-          <w:rFonts w:ascii="Garamond" w:hAnsi="Garamond"/>
-          <w:i/>
-        </w:rPr>
-        <w:t>)</w:t>
-      </w:r>
-      <w:r>
-        <w:rPr>
-          <w:rFonts w:ascii="Garamond" w:hAnsi="Garamond"/>
-        </w:rPr>
-        <w:t xml:space="preserve"> (et donc </w:t>
-      </w:r>
-      <w:r>
-        <w:rPr>
-          <w:rFonts w:ascii="Garamond" w:hAnsi="Garamond"/>
-          <w:i/>
-        </w:rPr>
-        <w:t>placer</w:t>
-      </w:r>
-      <w:r>
-        <w:rPr>
-          <w:rFonts w:ascii="Garamond" w:hAnsi="Garamond"/>
-          <w:i/>
-        </w:rPr>
-        <w:t>()</w:t>
-      </w:r>
-      <w:r>
-        <w:rPr>
-          <w:rFonts w:ascii="Garamond" w:hAnsi="Garamond"/>
-        </w:rPr>
-        <w:t xml:space="preserve">) est bien disponible ; c’est-à-dire que la position entrée est bien du bon côté du plateau, n’est pas sur une borne, que le type de cette position correspond bien à un </w:t>
-      </w:r>
-      <w:proofErr w:type="spellStart"/>
-      <w:r>
-        <w:rPr>
-          <w:rFonts w:ascii="Garamond" w:hAnsi="Garamond"/>
-        </w:rPr>
-        <w:t>tuple</w:t>
-      </w:r>
-      <w:proofErr w:type="spellEnd"/>
-      <w:r>
-        <w:rPr>
-          <w:rFonts w:ascii="Garamond" w:hAnsi="Garamond"/>
-        </w:rPr>
-        <w:t xml:space="preserve"> et que l’emplacement est libre (égal à Carte(0,’X’)).</w:t>
-      </w:r>
-    </w:p>
-    <w:p>
-      <w:pPr>
-        <w:rPr>
-          <w:rFonts w:ascii="Garamond" w:hAnsi="Garamond"/>
-          <w:b/>
-          <w:u w:val="single"/>
-        </w:rPr>
-      </w:pPr>
-    </w:p>
-    <w:p>
-      <w:pPr>
-        <w:rPr>
-          <w:rFonts w:ascii="Garamond" w:hAnsi="Garamond"/>
-          <w:b/>
-          <w:u w:val="single"/>
-        </w:rPr>
-      </w:pPr>
-      <w:r>
-        <w:rPr>
-          <w:rFonts w:ascii="Garamond" w:hAnsi="Garamond"/>
-          <w:b/>
-        </w:rPr>
-        <w:t>-</w:t>
-      </w:r>
-      <w:proofErr w:type="gramStart"/>
-      <w:r>
-        <w:rPr>
-          <w:rFonts w:ascii="Garamond" w:hAnsi="Garamond"/>
-          <w:b/>
-          <w:u w:val="single"/>
-        </w:rPr>
-        <w:t>piocher(</w:t>
-      </w:r>
-      <w:proofErr w:type="gramEnd"/>
-      <w:r>
-        <w:rPr>
-          <w:rFonts w:ascii="Garamond" w:hAnsi="Garamond"/>
-          <w:b/>
-          <w:u w:val="single"/>
-        </w:rPr>
-        <w:t>)</w:t>
-      </w:r>
-    </w:p>
-    <w:p>
-      <w:pPr>
-        <w:rPr>
-          <w:rFonts w:ascii="Garamond" w:hAnsi="Garamond"/>
-        </w:rPr>
-      </w:pPr>
-      <w:r>
-        <w:rPr>
-          <w:rFonts w:ascii="Garamond" w:hAnsi="Garamond"/>
-        </w:rPr>
-        <w:t>Ajoute la première carte de la pioche à la main du joueur dont c’est le tour.</w:t>
-      </w:r>
-    </w:p>
-    <w:p>
-      <w:pPr>
-        <w:rPr>
-          <w:rFonts w:ascii="Garamond" w:hAnsi="Garamond"/>
-        </w:rPr>
-      </w:pPr>
-    </w:p>
-    <w:p>
-      <w:pPr>
-        <w:rPr>
-          <w:rFonts w:ascii="Garamond" w:hAnsi="Garamond"/>
-          <w:b/>
-          <w:u w:val="single"/>
-        </w:rPr>
-      </w:pPr>
-      <w:r>
-        <w:rPr>
-          <w:rFonts w:ascii="Garamond" w:hAnsi="Garamond"/>
-          <w:b/>
-        </w:rPr>
-        <w:t>-</w:t>
-      </w:r>
-      <w:proofErr w:type="gramStart"/>
-      <w:r>
-        <w:rPr>
-          <w:rFonts w:ascii="Garamond" w:hAnsi="Garamond"/>
-          <w:b/>
-          <w:u w:val="single"/>
-        </w:rPr>
-        <w:t>jouer(</w:t>
-      </w:r>
-      <w:proofErr w:type="spellStart"/>
-      <w:proofErr w:type="gramEnd"/>
-      <w:r>
-        <w:rPr>
-          <w:rFonts w:ascii="Garamond" w:hAnsi="Garamond"/>
-          <w:b/>
-          <w:u w:val="single"/>
-        </w:rPr>
-        <w:t>no_carte</w:t>
-      </w:r>
-      <w:proofErr w:type="spellEnd"/>
-      <w:r>
-        <w:rPr>
-          <w:rFonts w:ascii="Garamond" w:hAnsi="Garamond"/>
-          <w:b/>
-          <w:u w:val="single"/>
-        </w:rPr>
-        <w:t>, position)</w:t>
-      </w:r>
-    </w:p>
-    <w:p>
-      <w:pPr>
-        <w:rPr>
-          <w:rFonts w:ascii="Garamond" w:hAnsi="Garamond"/>
-        </w:rPr>
-      </w:pPr>
-      <w:r>
-        <w:rPr>
-          <w:rFonts w:ascii="Garamond" w:hAnsi="Garamond"/>
-        </w:rPr>
-        <w:t xml:space="preserve">Combinaison des fonctions </w:t>
-      </w:r>
-      <w:proofErr w:type="gramStart"/>
-      <w:r>
-        <w:rPr>
-          <w:rFonts w:ascii="Garamond" w:hAnsi="Garamond"/>
-          <w:i/>
-        </w:rPr>
-        <w:t>placer(</w:t>
-      </w:r>
-      <w:proofErr w:type="spellStart"/>
-      <w:proofErr w:type="gramEnd"/>
-      <w:r>
-        <w:rPr>
-          <w:rFonts w:ascii="Garamond" w:hAnsi="Garamond"/>
-          <w:i/>
-        </w:rPr>
-        <w:t>no_carte</w:t>
-      </w:r>
-      <w:proofErr w:type="spellEnd"/>
-      <w:r>
-        <w:rPr>
-          <w:rFonts w:ascii="Garamond" w:hAnsi="Garamond"/>
-          <w:i/>
-        </w:rPr>
-        <w:t>, position)</w:t>
+        <w:t>placer(no_carte, position)</w:t>
       </w:r>
       <w:r>
         <w:rPr>
@@ -8236,68 +7691,117 @@
         </w:rPr>
         <w:t>-</w:t>
       </w:r>
-      <w:proofErr w:type="spellStart"/>
-      <w:proofErr w:type="gramStart"/>
       <w:r>
         <w:rPr>
           <w:rFonts w:ascii="Garamond" w:hAnsi="Garamond"/>
           <w:b/>
           <w:u w:val="single"/>
         </w:rPr>
-        <w:t>testVictoire</w:t>
-      </w:r>
-      <w:proofErr w:type="spellEnd"/>
-      <w:r>
+        <w:t>testVictoire()</w:t>
+      </w:r>
+    </w:p>
+    <w:p>
+      <w:pPr>
+        <w:rPr>
+          <w:rFonts w:ascii="Garamond" w:hAnsi="Garamond"/>
+        </w:rPr>
+      </w:pPr>
+      <w:r>
+        <w:rPr>
+          <w:rFonts w:ascii="Garamond" w:hAnsi="Garamond"/>
+        </w:rPr>
+        <w:t>Vérifie les deux conditions de victoire, c’est-à-dire 5 bornes appartiennent à un joueur ou 3 consécutives. Pour ce faire, on prend etatBornes qui correspond à la troisième liste du plateau, les bornes initialement affichées comme ‘XX’, plus tard remplacées par ‘J1’ ou ‘J2’.</w:t>
+      </w:r>
+    </w:p>
+    <w:p>
+      <w:pPr>
+        <w:rPr>
+          <w:rFonts w:ascii="Garamond" w:hAnsi="Garamond"/>
+        </w:rPr>
+      </w:pPr>
+    </w:p>
+    <w:p>
+      <w:pPr>
+        <w:rPr>
+          <w:rFonts w:ascii="Garamond" w:hAnsi="Garamond"/>
+        </w:rPr>
+      </w:pPr>
+    </w:p>
+    <w:p>
+      <w:pPr>
         <w:rPr>
           <w:rFonts w:ascii="Garamond" w:hAnsi="Garamond"/>
           <w:b/>
           <w:u w:val="single"/>
         </w:rPr>
-        <w:t>(</w:t>
-      </w:r>
-      <w:proofErr w:type="gramEnd"/>
+      </w:pPr>
+      <w:r>
+        <w:rPr>
+          <w:rFonts w:ascii="Garamond" w:hAnsi="Garamond"/>
+          <w:b/>
+        </w:rPr>
+        <w:t>-</w:t>
+      </w:r>
       <w:r>
         <w:rPr>
           <w:rFonts w:ascii="Garamond" w:hAnsi="Garamond"/>
           <w:b/>
           <w:u w:val="single"/>
         </w:rPr>
-        <w:t>)</w:t>
-      </w:r>
-    </w:p>
-    <w:p>
-      <w:pPr>
-        <w:rPr>
-          <w:rFonts w:ascii="Garamond" w:hAnsi="Garamond"/>
-        </w:rPr>
-      </w:pPr>
-      <w:r>
-        <w:rPr>
-          <w:rFonts w:ascii="Garamond" w:hAnsi="Garamond"/>
-        </w:rPr>
-        <w:t xml:space="preserve">Vérifie les deux conditions de victoire, c’est-à-dire 5 bornes appartiennent à un joueur ou 3 consécutives. Pour ce faire, on prend </w:t>
-      </w:r>
-      <w:proofErr w:type="spellStart"/>
-      <w:r>
-        <w:rPr>
-          <w:rFonts w:ascii="Garamond" w:hAnsi="Garamond"/>
-        </w:rPr>
-        <w:t>etatBornes</w:t>
-      </w:r>
-      <w:proofErr w:type="spellEnd"/>
-      <w:r>
-        <w:rPr>
-          <w:rFonts w:ascii="Garamond" w:hAnsi="Garamond"/>
-        </w:rPr>
-        <w:t xml:space="preserve"> qui correspond à la troisième liste du plateau, les bornes initialement affichées comme ‘XX’, plus tard remplacées par ‘J1’ ou ‘J2’.</w:t>
-      </w:r>
-    </w:p>
-    <w:p>
-      <w:pPr>
-        <w:rPr>
-          <w:rFonts w:ascii="Garamond" w:hAnsi="Garamond"/>
-        </w:rPr>
-      </w:pPr>
+        <w:t>unTourPvP()</w:t>
+      </w:r>
+    </w:p>
+    <w:p>
+      <w:pPr>
+        <w:rPr>
+          <w:rFonts w:ascii="Garamond" w:hAnsi="Garamond"/>
+        </w:rPr>
+      </w:pPr>
+      <w:r>
+        <w:rPr>
+          <w:rFonts w:ascii="Garamond" w:hAnsi="Garamond"/>
+        </w:rPr>
+        <w:t xml:space="preserve">Affichage du plateau et de la main du joueur en cours. Ensuite, deux </w:t>
+      </w:r>
+      <w:r>
+        <w:rPr>
+          <w:rFonts w:ascii="Garamond" w:hAnsi="Garamond"/>
+          <w:i/>
+        </w:rPr>
+        <w:t>input()</w:t>
+      </w:r>
+      <w:r>
+        <w:rPr>
+          <w:rFonts w:ascii="Garamond" w:hAnsi="Garamond"/>
+        </w:rPr>
+        <w:t xml:space="preserve"> se suivent pour obtenir la carte sélectionnée et la position (vérifiée à l’aide de </w:t>
+      </w:r>
+      <w:r>
+        <w:rPr>
+          <w:rFonts w:ascii="Garamond" w:hAnsi="Garamond"/>
+          <w:i/>
+        </w:rPr>
+        <w:t>peutJouer(position).</w:t>
+      </w:r>
+      <w:r>
+        <w:rPr>
+          <w:rFonts w:ascii="Garamond" w:hAnsi="Garamond"/>
+        </w:rPr>
+        <w:t xml:space="preserve"> On rafraîchit ensuite les bornes du jeu et on utilise la fonction </w:t>
+      </w:r>
+      <w:r>
+        <w:rPr>
+          <w:rFonts w:ascii="Garamond" w:hAnsi="Garamond"/>
+          <w:i/>
+        </w:rPr>
+        <w:t>tourSuivant()</w:t>
+      </w:r>
+      <w:r>
+        <w:rPr>
+          <w:rFonts w:ascii="Garamond" w:hAnsi="Garamond"/>
+        </w:rPr>
+        <w:t xml:space="preserve"> qui incrémente le nombre de tours et change le joueur courant.</w:t>
+      </w:r>
     </w:p>
     <w:p>
       <w:pPr>
@@ -8321,121 +7825,115 @@
         </w:rPr>
         <w:t>-</w:t>
       </w:r>
-      <w:proofErr w:type="spellStart"/>
-      <w:proofErr w:type="gramStart"/>
       <w:r>
         <w:rPr>
           <w:rFonts w:ascii="Garamond" w:hAnsi="Garamond"/>
           <w:b/>
           <w:u w:val="single"/>
         </w:rPr>
-        <w:t>unTourPvP</w:t>
-      </w:r>
-      <w:proofErr w:type="spellEnd"/>
-      <w:r>
+        <w:t>start()</w:t>
+      </w:r>
+    </w:p>
+    <w:p>
+      <w:pPr>
+        <w:rPr>
+          <w:rFonts w:ascii="Garamond" w:hAnsi="Garamond"/>
+        </w:rPr>
+      </w:pPr>
+      <w:r>
+        <w:rPr>
+          <w:rFonts w:ascii="Garamond" w:hAnsi="Garamond"/>
+        </w:rPr>
+        <w:t xml:space="preserve">Lance le jeu en demandant la sélection d’un mode : PvP, PvIA (à implémenter) ou IAvIA (à implémenter) et ensuite le(s) niveau(x) de(s) IA. On distribue </w:t>
+      </w:r>
+      <w:r>
+        <w:rPr>
+          <w:rFonts w:ascii="Garamond" w:hAnsi="Garamond"/>
+          <w:i/>
+        </w:rPr>
+        <w:t>Joueur.taille</w:t>
+      </w:r>
+      <w:r>
+        <w:rPr>
+          <w:rFonts w:ascii="Garamond" w:hAnsi="Garamond"/>
+        </w:rPr>
+        <w:t xml:space="preserve"> carte à chaque joueur et on lance une boucle sur </w:t>
+      </w:r>
+      <w:r>
+        <w:rPr>
+          <w:rFonts w:ascii="Garamond" w:hAnsi="Garamond"/>
+          <w:i/>
+        </w:rPr>
+        <w:t>unTour()</w:t>
+      </w:r>
+      <w:r>
+        <w:rPr>
+          <w:rFonts w:ascii="Garamond" w:hAnsi="Garamond"/>
+        </w:rPr>
+        <w:t xml:space="preserve"> ne s’arrêtant qu’en cas d’absence de cartes dans la main des joueurs ou de la victoire d’un des joueurs.</w:t>
+      </w:r>
+    </w:p>
+    <w:p>
+      <w:pPr>
+        <w:rPr>
+          <w:rFonts w:ascii="Garamond" w:hAnsi="Garamond"/>
+        </w:rPr>
+      </w:pPr>
+    </w:p>
+    <w:p>
+      <w:pPr>
         <w:rPr>
           <w:rFonts w:ascii="Garamond" w:hAnsi="Garamond"/>
           <w:b/>
           <w:u w:val="single"/>
         </w:rPr>
-        <w:t>(</w:t>
-      </w:r>
-      <w:proofErr w:type="gramEnd"/>
+      </w:pPr>
       <w:r>
         <w:rPr>
           <w:rFonts w:ascii="Garamond" w:hAnsi="Garamond"/>
           <w:b/>
           <w:u w:val="single"/>
         </w:rPr>
-        <w:t>)</w:t>
-      </w:r>
-    </w:p>
-    <w:p>
-      <w:pPr>
-        <w:rPr>
-          <w:rFonts w:ascii="Garamond" w:hAnsi="Garamond"/>
-        </w:rPr>
-      </w:pPr>
-      <w:r>
-        <w:rPr>
-          <w:rFonts w:ascii="Garamond" w:hAnsi="Garamond"/>
-        </w:rPr>
-        <w:t xml:space="preserve">Affichage du plateau et de la main du joueur en cours. Ensuite, deux </w:t>
-      </w:r>
-      <w:proofErr w:type="gramStart"/>
+        <w:t>-save()</w:t>
+      </w:r>
+    </w:p>
+    <w:p>
+      <w:pPr>
+        <w:rPr>
+          <w:rFonts w:ascii="Garamond" w:hAnsi="Garamond"/>
+        </w:rPr>
+      </w:pPr>
+      <w:r>
+        <w:rPr>
+          <w:rFonts w:ascii="Garamond" w:hAnsi="Garamond"/>
+        </w:rPr>
+        <w:t xml:space="preserve">Sauvegarde dans un fichier les différents objets représentant notre jeu à l’aide du module </w:t>
+      </w:r>
       <w:r>
         <w:rPr>
           <w:rFonts w:ascii="Garamond" w:hAnsi="Garamond"/>
           <w:i/>
         </w:rPr>
-        <w:t>input(</w:t>
-      </w:r>
-      <w:proofErr w:type="gramEnd"/>
+        <w:t>pickle</w:t>
+      </w:r>
+      <w:r>
+        <w:rPr>
+          <w:rFonts w:ascii="Garamond" w:hAnsi="Garamond"/>
+        </w:rPr>
+        <w:t xml:space="preserve">. Initialement, nous avions sauvegardé les représentations graphiques des objets via </w:t>
+      </w:r>
       <w:r>
         <w:rPr>
           <w:rFonts w:ascii="Garamond" w:hAnsi="Garamond"/>
           <w:i/>
         </w:rPr>
-        <w:t>)</w:t>
-      </w:r>
-      <w:r>
-        <w:rPr>
-          <w:rFonts w:ascii="Garamond" w:hAnsi="Garamond"/>
-        </w:rPr>
-        <w:t xml:space="preserve"> se suivent pour obtenir la carte sélectionnée et la position (vérifiée à l’aide de </w:t>
-      </w:r>
-      <w:proofErr w:type="spellStart"/>
-      <w:r>
-        <w:rPr>
-          <w:rFonts w:ascii="Garamond" w:hAnsi="Garamond"/>
-          <w:i/>
-        </w:rPr>
-        <w:t>peutJouer</w:t>
-      </w:r>
-      <w:proofErr w:type="spellEnd"/>
-      <w:r>
-        <w:rPr>
-          <w:rFonts w:ascii="Garamond" w:hAnsi="Garamond"/>
-          <w:i/>
-        </w:rPr>
-        <w:t>(position).</w:t>
-      </w:r>
-      <w:r>
-        <w:rPr>
-          <w:rFonts w:ascii="Garamond" w:hAnsi="Garamond"/>
-        </w:rPr>
-        <w:t xml:space="preserve"> On rafraîchit ensuite les bornes du jeu et on utilise la fonction </w:t>
-      </w:r>
-      <w:proofErr w:type="spellStart"/>
-      <w:proofErr w:type="gramStart"/>
-      <w:r>
-        <w:rPr>
-          <w:rFonts w:ascii="Garamond" w:hAnsi="Garamond"/>
-          <w:i/>
-        </w:rPr>
-        <w:t>tourSuivant</w:t>
-      </w:r>
-      <w:proofErr w:type="spellEnd"/>
-      <w:r>
-        <w:rPr>
-          <w:rFonts w:ascii="Garamond" w:hAnsi="Garamond"/>
-          <w:i/>
-        </w:rPr>
-        <w:t>(</w:t>
-      </w:r>
-      <w:proofErr w:type="gramEnd"/>
-      <w:r>
-        <w:rPr>
-          <w:rFonts w:ascii="Garamond" w:hAnsi="Garamond"/>
-          <w:i/>
-        </w:rPr>
-        <w:t>)</w:t>
-      </w:r>
-      <w:r>
-        <w:rPr>
-          <w:rFonts w:ascii="Garamond" w:hAnsi="Garamond"/>
-        </w:rPr>
-        <w:t xml:space="preserve"> qui incrémente le nombre de tours et change le joueur courant.</w:t>
+        <w:t xml:space="preserve">str() </w:t>
+      </w:r>
+      <w:r>
+        <w:rPr>
+          <w:rFonts w:ascii="Garamond" w:hAnsi="Garamond"/>
+        </w:rPr>
+        <w:t>puis permis la relecture de ces différents objets par une fonction spécifique mais le ‘pickler’ est nettement plus simple et permet des résultats similaires.</w:t>
       </w:r>
     </w:p>
     <w:p>
@@ -8456,326 +7954,37 @@
       <w:r>
         <w:rPr>
           <w:rFonts w:ascii="Garamond" w:hAnsi="Garamond"/>
-          <w:b/>
         </w:rPr>
         <w:t>-</w:t>
       </w:r>
-      <w:proofErr w:type="spellStart"/>
-      <w:proofErr w:type="gramStart"/>
       <w:r>
         <w:rPr>
           <w:rFonts w:ascii="Garamond" w:hAnsi="Garamond"/>
           <w:b/>
           <w:u w:val="single"/>
         </w:rPr>
-        <w:t>start</w:t>
-      </w:r>
-      <w:proofErr w:type="spellEnd"/>
-      <w:r>
-        <w:rPr>
-          <w:rFonts w:ascii="Garamond" w:hAnsi="Garamond"/>
-          <w:b/>
-          <w:u w:val="single"/>
-        </w:rPr>
-        <w:t>(</w:t>
-      </w:r>
-      <w:proofErr w:type="gramEnd"/>
-      <w:r>
-        <w:rPr>
-          <w:rFonts w:ascii="Garamond" w:hAnsi="Garamond"/>
-          <w:b/>
-          <w:u w:val="single"/>
-        </w:rPr>
-        <w:t>)</w:t>
-      </w:r>
-    </w:p>
-    <w:p>
-      <w:pPr>
-        <w:rPr>
-          <w:rFonts w:ascii="Garamond" w:hAnsi="Garamond"/>
-        </w:rPr>
-      </w:pPr>
-      <w:r>
-        <w:rPr>
-          <w:rFonts w:ascii="Garamond" w:hAnsi="Garamond"/>
-        </w:rPr>
-        <w:t xml:space="preserve">Lance le jeu en demandant la sélection d’un mode : </w:t>
-      </w:r>
-      <w:proofErr w:type="spellStart"/>
-      <w:r>
-        <w:rPr>
-          <w:rFonts w:ascii="Garamond" w:hAnsi="Garamond"/>
-        </w:rPr>
-        <w:t>PvP</w:t>
-      </w:r>
-      <w:proofErr w:type="spellEnd"/>
-      <w:r>
-        <w:rPr>
-          <w:rFonts w:ascii="Garamond" w:hAnsi="Garamond"/>
-        </w:rPr>
-        <w:t xml:space="preserve">, </w:t>
-      </w:r>
-      <w:proofErr w:type="spellStart"/>
-      <w:r>
-        <w:rPr>
-          <w:rFonts w:ascii="Garamond" w:hAnsi="Garamond"/>
-        </w:rPr>
-        <w:t>PvIA</w:t>
-      </w:r>
-      <w:proofErr w:type="spellEnd"/>
-      <w:r>
-        <w:rPr>
-          <w:rFonts w:ascii="Garamond" w:hAnsi="Garamond"/>
-        </w:rPr>
-        <w:t xml:space="preserve"> (à implémenter) ou </w:t>
-      </w:r>
-      <w:proofErr w:type="spellStart"/>
-      <w:r>
-        <w:rPr>
-          <w:rFonts w:ascii="Garamond" w:hAnsi="Garamond"/>
-        </w:rPr>
-        <w:t>IAvIA</w:t>
-      </w:r>
-      <w:proofErr w:type="spellEnd"/>
-      <w:r>
-        <w:rPr>
-          <w:rFonts w:ascii="Garamond" w:hAnsi="Garamond"/>
-        </w:rPr>
-        <w:t xml:space="preserve"> (à implémenter) et ensuite le(s) niveau(x) de(s) IA. On distribue </w:t>
-      </w:r>
-      <w:proofErr w:type="spellStart"/>
+        <w:t>loadAndPlay(fichier) :</w:t>
+      </w:r>
+    </w:p>
+    <w:p>
+      <w:pPr>
+        <w:rPr>
+          <w:rFonts w:ascii="Garamond" w:hAnsi="Garamond"/>
+        </w:rPr>
+      </w:pPr>
+      <w:r>
+        <w:rPr>
+          <w:rFonts w:ascii="Garamond" w:hAnsi="Garamond"/>
+        </w:rPr>
+        <w:t xml:space="preserve">Permet la reprise de la partie en cours à partir d’un des fichiers de </w:t>
+      </w:r>
       <w:r>
         <w:rPr>
           <w:rFonts w:ascii="Garamond" w:hAnsi="Garamond"/>
           <w:i/>
         </w:rPr>
-        <w:t>Joueur.taille</w:t>
-      </w:r>
-      <w:proofErr w:type="spellEnd"/>
-      <w:r>
-        <w:rPr>
-          <w:rFonts w:ascii="Garamond" w:hAnsi="Garamond"/>
-        </w:rPr>
-        <w:t xml:space="preserve"> carte à chaque joueur et on lance une boucle sur </w:t>
-      </w:r>
-      <w:proofErr w:type="spellStart"/>
-      <w:proofErr w:type="gramStart"/>
-      <w:r>
-        <w:rPr>
-          <w:rFonts w:ascii="Garamond" w:hAnsi="Garamond"/>
-          <w:i/>
-        </w:rPr>
-        <w:t>unTour</w:t>
-      </w:r>
-      <w:proofErr w:type="spellEnd"/>
-      <w:r>
-        <w:rPr>
-          <w:rFonts w:ascii="Garamond" w:hAnsi="Garamond"/>
-          <w:i/>
-        </w:rPr>
-        <w:t>(</w:t>
-      </w:r>
-      <w:proofErr w:type="gramEnd"/>
-      <w:r>
-        <w:rPr>
-          <w:rFonts w:ascii="Garamond" w:hAnsi="Garamond"/>
-          <w:i/>
-        </w:rPr>
-        <w:t>)</w:t>
-      </w:r>
-      <w:r>
-        <w:rPr>
-          <w:rFonts w:ascii="Garamond" w:hAnsi="Garamond"/>
-        </w:rPr>
-        <w:t xml:space="preserve"> ne s’arrêtant qu’en cas d’absence de cartes dans la main des joueurs ou de la victoire d’un des joueurs.</w:t>
-      </w:r>
-    </w:p>
-    <w:p>
-      <w:pPr>
-        <w:rPr>
-          <w:rFonts w:ascii="Garamond" w:hAnsi="Garamond"/>
-        </w:rPr>
-      </w:pPr>
-    </w:p>
-    <w:p>
-      <w:pPr>
-        <w:rPr>
-          <w:rFonts w:ascii="Garamond" w:hAnsi="Garamond"/>
-          <w:b/>
-          <w:u w:val="single"/>
-        </w:rPr>
-      </w:pPr>
-      <w:r>
-        <w:rPr>
-          <w:rFonts w:ascii="Garamond" w:hAnsi="Garamond"/>
-          <w:b/>
-          <w:u w:val="single"/>
-        </w:rPr>
-        <w:t>-</w:t>
-      </w:r>
-      <w:proofErr w:type="spellStart"/>
-      <w:proofErr w:type="gramStart"/>
-      <w:r>
-        <w:rPr>
-          <w:rFonts w:ascii="Garamond" w:hAnsi="Garamond"/>
-          <w:b/>
-          <w:u w:val="single"/>
-        </w:rPr>
-        <w:t>save</w:t>
-      </w:r>
-      <w:proofErr w:type="spellEnd"/>
-      <w:r>
-        <w:rPr>
-          <w:rFonts w:ascii="Garamond" w:hAnsi="Garamond"/>
-          <w:b/>
-          <w:u w:val="single"/>
-        </w:rPr>
-        <w:t>(</w:t>
-      </w:r>
-      <w:proofErr w:type="gramEnd"/>
-      <w:r>
-        <w:rPr>
-          <w:rFonts w:ascii="Garamond" w:hAnsi="Garamond"/>
-          <w:b/>
-          <w:u w:val="single"/>
-        </w:rPr>
-        <w:t>)</w:t>
-      </w:r>
-    </w:p>
-    <w:p>
-      <w:pPr>
-        <w:rPr>
-          <w:rFonts w:ascii="Garamond" w:hAnsi="Garamond"/>
-        </w:rPr>
-      </w:pPr>
-      <w:r>
-        <w:rPr>
-          <w:rFonts w:ascii="Garamond" w:hAnsi="Garamond"/>
-        </w:rPr>
-        <w:t xml:space="preserve">Sauvegarde dans un fichier les différents objets représentant notre jeu à l’aide du module </w:t>
-      </w:r>
-      <w:proofErr w:type="spellStart"/>
-      <w:r>
-        <w:rPr>
-          <w:rFonts w:ascii="Garamond" w:hAnsi="Garamond"/>
-          <w:i/>
-        </w:rPr>
-        <w:t>pickle</w:t>
-      </w:r>
-      <w:proofErr w:type="spellEnd"/>
-      <w:r>
-        <w:rPr>
-          <w:rFonts w:ascii="Garamond" w:hAnsi="Garamond"/>
-        </w:rPr>
-        <w:t xml:space="preserve">. Initialement, nous avions sauvegardé les représentations graphiques des objets via </w:t>
-      </w:r>
-      <w:proofErr w:type="spellStart"/>
-      <w:proofErr w:type="gramStart"/>
-      <w:r>
-        <w:rPr>
-          <w:rFonts w:ascii="Garamond" w:hAnsi="Garamond"/>
-          <w:i/>
-        </w:rPr>
-        <w:t>str</w:t>
-      </w:r>
-      <w:proofErr w:type="spellEnd"/>
-      <w:r>
-        <w:rPr>
-          <w:rFonts w:ascii="Garamond" w:hAnsi="Garamond"/>
-          <w:i/>
-        </w:rPr>
-        <w:t>(</w:t>
-      </w:r>
-      <w:proofErr w:type="gramEnd"/>
-      <w:r>
-        <w:rPr>
-          <w:rFonts w:ascii="Garamond" w:hAnsi="Garamond"/>
-          <w:i/>
-        </w:rPr>
-        <w:t xml:space="preserve">) </w:t>
-      </w:r>
-      <w:r>
-        <w:rPr>
-          <w:rFonts w:ascii="Garamond" w:hAnsi="Garamond"/>
-        </w:rPr>
-        <w:t>puis permis la relecture de ces différents objets par une fonction spécifique mais le ‘</w:t>
-      </w:r>
-      <w:proofErr w:type="spellStart"/>
-      <w:r>
-        <w:rPr>
-          <w:rFonts w:ascii="Garamond" w:hAnsi="Garamond"/>
-        </w:rPr>
-        <w:t>pickler</w:t>
-      </w:r>
-      <w:proofErr w:type="spellEnd"/>
-      <w:r>
-        <w:rPr>
-          <w:rFonts w:ascii="Garamond" w:hAnsi="Garamond"/>
-        </w:rPr>
-        <w:t>’ est nettement plus simple et permet des résultats similaires.</w:t>
-      </w:r>
-    </w:p>
-    <w:p>
-      <w:pPr>
-        <w:rPr>
-          <w:rFonts w:ascii="Garamond" w:hAnsi="Garamond"/>
-        </w:rPr>
-      </w:pPr>
-    </w:p>
-    <w:p>
-      <w:pPr>
-        <w:rPr>
-          <w:rFonts w:ascii="Garamond" w:hAnsi="Garamond"/>
-          <w:b/>
-          <w:u w:val="single"/>
-        </w:rPr>
-      </w:pPr>
-      <w:r>
-        <w:rPr>
-          <w:rFonts w:ascii="Garamond" w:hAnsi="Garamond"/>
-        </w:rPr>
-        <w:t>-</w:t>
-      </w:r>
-      <w:proofErr w:type="spellStart"/>
-      <w:r>
-        <w:rPr>
-          <w:rFonts w:ascii="Garamond" w:hAnsi="Garamond"/>
-          <w:b/>
-          <w:u w:val="single"/>
-        </w:rPr>
-        <w:t>loadAndPlay</w:t>
-      </w:r>
-      <w:proofErr w:type="spellEnd"/>
-      <w:r>
-        <w:rPr>
-          <w:rFonts w:ascii="Garamond" w:hAnsi="Garamond"/>
-          <w:b/>
-          <w:u w:val="single"/>
-        </w:rPr>
-        <w:t>(fichier) :</w:t>
-      </w:r>
-    </w:p>
-    <w:p>
-      <w:pPr>
-        <w:rPr>
-          <w:rFonts w:ascii="Garamond" w:hAnsi="Garamond"/>
-        </w:rPr>
-      </w:pPr>
-      <w:r>
-        <w:rPr>
-          <w:rFonts w:ascii="Garamond" w:hAnsi="Garamond"/>
-        </w:rPr>
-        <w:t xml:space="preserve">Permet la reprise de la partie en cours à partir d’un des fichiers de </w:t>
-      </w:r>
-      <w:proofErr w:type="spellStart"/>
-      <w:r>
-        <w:rPr>
-          <w:rFonts w:ascii="Garamond" w:hAnsi="Garamond"/>
-          <w:i/>
-        </w:rPr>
         <w:t>saves</w:t>
       </w:r>
-      <w:proofErr w:type="spellEnd"/>
       <w:r>
         <w:rPr>
           <w:rFonts w:ascii="Garamond" w:hAnsi="Garamond"/>
@@ -8801,8 +8010,6 @@
       </w:pPr>
       <w:bookmarkStart w:id="46" w:name="_Toc508838551"/>
       <w:bookmarkStart w:id="47" w:name="_Toc508839177"/>
-      <w:bookmarkStart w:id="48" w:name="_GoBack"/>
-      <w:bookmarkEnd w:id="48"/>
     </w:p>
     <w:p>
       <w:pPr>
@@ -8814,14 +8021,14 @@
         <w:spacing w:before="240" w:line="259" w:lineRule="auto"/>
         <w:jc w:val="left"/>
       </w:pPr>
-      <w:bookmarkStart w:id="49" w:name="_Toc514710358"/>
+      <w:bookmarkStart w:id="48" w:name="_Toc514710358"/>
       <w:r>
         <w:lastRenderedPageBreak/>
         <w:t>Description des tests et résultats</w:t>
       </w:r>
       <w:bookmarkEnd w:id="46"/>
       <w:bookmarkEnd w:id="47"/>
-      <w:bookmarkEnd w:id="49"/>
+      <w:bookmarkEnd w:id="48"/>
     </w:p>
     <w:p/>
     <w:p>
@@ -8847,21 +8054,7 @@
         <w:rPr>
           <w:rFonts w:ascii="Garamond" w:hAnsi="Garamond"/>
         </w:rPr>
-        <w:t xml:space="preserve">Pour l’instant, ce sont les classes Joueur, </w:t>
-      </w:r>
-      <w:proofErr w:type="spellStart"/>
-      <w:r>
-        <w:rPr>
-          <w:rFonts w:ascii="Garamond" w:hAnsi="Garamond"/>
-        </w:rPr>
-        <w:t>GroupeCartes</w:t>
-      </w:r>
-      <w:proofErr w:type="spellEnd"/>
-      <w:r>
-        <w:rPr>
-          <w:rFonts w:ascii="Garamond" w:hAnsi="Garamond"/>
-        </w:rPr>
-        <w:t xml:space="preserve"> et Borne dont les méthodes sont testées avec notamment :</w:t>
+        <w:t>Pour l’instant, ce sont les classes Joueur, GroupeCartes et Borne dont les méthodes sont testées avec notamment :</w:t>
       </w:r>
     </w:p>
     <w:p>
@@ -8872,550 +8065,373 @@
           <w:i/>
         </w:rPr>
       </w:pPr>
-      <w:proofErr w:type="spellStart"/>
       <w:r>
         <w:rPr>
           <w:rFonts w:ascii="Garamond" w:hAnsi="Garamond"/>
           <w:b/>
           <w:i/>
         </w:rPr>
-        <w:t>TestGroupeCartes</w:t>
-      </w:r>
-      <w:proofErr w:type="spellEnd"/>
-      <w:r>
+        <w:t>TestGroupeCartes :</w:t>
+      </w:r>
+    </w:p>
+    <w:p>
+      <w:pPr>
+        <w:rPr>
+          <w:rFonts w:ascii="Garamond" w:hAnsi="Garamond"/>
+        </w:rPr>
+      </w:pPr>
+      <w:r>
+        <w:rPr>
+          <w:rFonts w:ascii="Garamond" w:hAnsi="Garamond"/>
+        </w:rPr>
+        <w:t xml:space="preserve">-Deux tests </w:t>
+      </w:r>
+      <w:r>
+        <w:rPr>
+          <w:rFonts w:ascii="Garamond" w:hAnsi="Garamond"/>
+          <w:b/>
+        </w:rPr>
+        <w:t>d’initialisation</w:t>
+      </w:r>
+      <w:r>
+        <w:rPr>
+          <w:rFonts w:ascii="Garamond" w:hAnsi="Garamond"/>
+        </w:rPr>
+        <w:t>, un avec des ‘cartes vides’ et un avec des cartes normales</w:t>
+      </w:r>
+    </w:p>
+    <w:p>
+      <w:pPr>
+        <w:rPr>
+          <w:rFonts w:ascii="Garamond" w:hAnsi="Garamond"/>
+        </w:rPr>
+      </w:pPr>
+      <w:r>
+        <w:rPr>
+          <w:rFonts w:ascii="Garamond" w:hAnsi="Garamond"/>
+        </w:rPr>
+        <w:t xml:space="preserve">-Deux tests de </w:t>
+      </w:r>
+      <w:r>
+        <w:rPr>
+          <w:rFonts w:ascii="Garamond" w:hAnsi="Garamond"/>
+          <w:i/>
+        </w:rPr>
+        <w:t>estComplet()</w:t>
+      </w:r>
+      <w:r>
+        <w:rPr>
+          <w:rFonts w:ascii="Garamond" w:hAnsi="Garamond"/>
+          <w:b/>
+        </w:rPr>
+        <w:t> </w:t>
+      </w:r>
+      <w:r>
+        <w:rPr>
+          <w:rFonts w:ascii="Garamond" w:hAnsi="Garamond"/>
+        </w:rPr>
+        <w:t>: un True et un False</w:t>
+      </w:r>
+    </w:p>
+    <w:p>
+      <w:pPr>
+        <w:rPr>
+          <w:rFonts w:ascii="Garamond" w:hAnsi="Garamond"/>
+        </w:rPr>
+      </w:pPr>
+      <w:r>
+        <w:rPr>
+          <w:rFonts w:ascii="Garamond" w:hAnsi="Garamond"/>
+        </w:rPr>
+        <w:t xml:space="preserve">-Six tests de </w:t>
+      </w:r>
+      <w:r>
+        <w:rPr>
+          <w:rFonts w:ascii="Garamond" w:hAnsi="Garamond"/>
+          <w:i/>
+        </w:rPr>
+        <w:t>calculForce</w:t>
+      </w:r>
+      <w:r>
+        <w:rPr>
+          <w:rFonts w:ascii="Garamond" w:hAnsi="Garamond"/>
+          <w:b/>
+        </w:rPr>
+        <w:t>() :</w:t>
+      </w:r>
+      <w:r>
+        <w:rPr>
+          <w:rFonts w:ascii="Garamond" w:hAnsi="Garamond"/>
+        </w:rPr>
+        <w:t xml:space="preserve"> un pour chacune des configurations (de 0 à 5)</w:t>
+      </w:r>
+    </w:p>
+    <w:p>
+      <w:pPr>
+        <w:rPr>
+          <w:rFonts w:ascii="Garamond" w:hAnsi="Garamond"/>
+        </w:rPr>
+      </w:pPr>
+    </w:p>
+    <w:p>
+      <w:pPr>
         <w:rPr>
           <w:rFonts w:ascii="Garamond" w:hAnsi="Garamond"/>
           <w:b/>
           <w:i/>
         </w:rPr>
-        <w:t> :</w:t>
-      </w:r>
-    </w:p>
-    <w:p>
-      <w:pPr>
-        <w:rPr>
-          <w:rFonts w:ascii="Garamond" w:hAnsi="Garamond"/>
-        </w:rPr>
-      </w:pPr>
-      <w:r>
-        <w:rPr>
-          <w:rFonts w:ascii="Garamond" w:hAnsi="Garamond"/>
-        </w:rPr>
-        <w:t xml:space="preserve">-Deux tests </w:t>
-      </w:r>
-      <w:r>
-        <w:rPr>
-          <w:rFonts w:ascii="Garamond" w:hAnsi="Garamond"/>
-          <w:b/>
-        </w:rPr>
-        <w:t>d’initialisation</w:t>
-      </w:r>
-      <w:r>
-        <w:rPr>
-          <w:rFonts w:ascii="Garamond" w:hAnsi="Garamond"/>
-        </w:rPr>
-        <w:t>, un avec des ‘cartes vides’ et un avec des cartes normales</w:t>
-      </w:r>
-    </w:p>
-    <w:p>
-      <w:pPr>
-        <w:rPr>
-          <w:rFonts w:ascii="Garamond" w:hAnsi="Garamond"/>
-        </w:rPr>
-      </w:pPr>
-      <w:r>
-        <w:rPr>
-          <w:rFonts w:ascii="Garamond" w:hAnsi="Garamond"/>
-        </w:rPr>
-        <w:t xml:space="preserve">-Deux tests de </w:t>
-      </w:r>
-      <w:proofErr w:type="spellStart"/>
-      <w:proofErr w:type="gramStart"/>
-      <w:r>
-        <w:rPr>
-          <w:rFonts w:ascii="Garamond" w:hAnsi="Garamond"/>
-          <w:i/>
-        </w:rPr>
-        <w:t>estComplet</w:t>
-      </w:r>
-      <w:proofErr w:type="spellEnd"/>
-      <w:r>
-        <w:rPr>
-          <w:rFonts w:ascii="Garamond" w:hAnsi="Garamond"/>
-          <w:i/>
-        </w:rPr>
-        <w:t>(</w:t>
-      </w:r>
-      <w:proofErr w:type="gramEnd"/>
-      <w:r>
-        <w:rPr>
-          <w:rFonts w:ascii="Garamond" w:hAnsi="Garamond"/>
-          <w:i/>
-        </w:rPr>
-        <w:t>)</w:t>
-      </w:r>
-      <w:r>
-        <w:rPr>
-          <w:rFonts w:ascii="Garamond" w:hAnsi="Garamond"/>
-          <w:b/>
-        </w:rPr>
-        <w:t> </w:t>
-      </w:r>
-      <w:r>
-        <w:rPr>
-          <w:rFonts w:ascii="Garamond" w:hAnsi="Garamond"/>
-        </w:rPr>
-        <w:t xml:space="preserve">: un </w:t>
-      </w:r>
-      <w:proofErr w:type="spellStart"/>
-      <w:r>
-        <w:rPr>
-          <w:rFonts w:ascii="Garamond" w:hAnsi="Garamond"/>
-        </w:rPr>
-        <w:t>True</w:t>
-      </w:r>
-      <w:proofErr w:type="spellEnd"/>
-      <w:r>
-        <w:rPr>
-          <w:rFonts w:ascii="Garamond" w:hAnsi="Garamond"/>
-        </w:rPr>
-        <w:t xml:space="preserve"> et un False</w:t>
-      </w:r>
-    </w:p>
-    <w:p>
-      <w:pPr>
-        <w:rPr>
-          <w:rFonts w:ascii="Garamond" w:hAnsi="Garamond"/>
-        </w:rPr>
-      </w:pPr>
-      <w:r>
-        <w:rPr>
-          <w:rFonts w:ascii="Garamond" w:hAnsi="Garamond"/>
-        </w:rPr>
-        <w:t xml:space="preserve">-Six tests de </w:t>
-      </w:r>
-      <w:proofErr w:type="spellStart"/>
-      <w:proofErr w:type="gramStart"/>
-      <w:r>
-        <w:rPr>
-          <w:rFonts w:ascii="Garamond" w:hAnsi="Garamond"/>
-          <w:i/>
-        </w:rPr>
-        <w:t>calculForce</w:t>
-      </w:r>
-      <w:proofErr w:type="spellEnd"/>
-      <w:r>
-        <w:rPr>
-          <w:rFonts w:ascii="Garamond" w:hAnsi="Garamond"/>
-          <w:b/>
-        </w:rPr>
-        <w:t>(</w:t>
-      </w:r>
-      <w:proofErr w:type="gramEnd"/>
-      <w:r>
-        <w:rPr>
-          <w:rFonts w:ascii="Garamond" w:hAnsi="Garamond"/>
-          <w:b/>
-        </w:rPr>
-        <w:t>) :</w:t>
-      </w:r>
-      <w:r>
-        <w:rPr>
-          <w:rFonts w:ascii="Garamond" w:hAnsi="Garamond"/>
-        </w:rPr>
-        <w:t xml:space="preserve"> un pour chacune des configurations (de 0 à 5)</w:t>
-      </w:r>
-    </w:p>
-    <w:p>
-      <w:pPr>
-        <w:rPr>
-          <w:rFonts w:ascii="Garamond" w:hAnsi="Garamond"/>
-        </w:rPr>
-      </w:pPr>
-    </w:p>
-    <w:p>
-      <w:pPr>
+      </w:pPr>
+      <w:r>
         <w:rPr>
           <w:rFonts w:ascii="Garamond" w:hAnsi="Garamond"/>
           <w:b/>
           <w:i/>
         </w:rPr>
-      </w:pPr>
-      <w:proofErr w:type="spellStart"/>
+        <w:t>TestBorne :</w:t>
+      </w:r>
+    </w:p>
+    <w:p>
+      <w:pPr>
+        <w:rPr>
+          <w:rFonts w:ascii="Garamond" w:hAnsi="Garamond"/>
+        </w:rPr>
+      </w:pPr>
+      <w:r>
+        <w:rPr>
+          <w:rFonts w:ascii="Garamond" w:hAnsi="Garamond"/>
+        </w:rPr>
+        <w:t xml:space="preserve">-Un test </w:t>
+      </w:r>
+      <w:r>
+        <w:rPr>
+          <w:rFonts w:ascii="Garamond" w:hAnsi="Garamond"/>
+          <w:b/>
+        </w:rPr>
+        <w:t>d’initialisation</w:t>
+      </w:r>
+    </w:p>
+    <w:p>
+      <w:pPr>
+        <w:rPr>
+          <w:rFonts w:ascii="Garamond" w:hAnsi="Garamond"/>
+        </w:rPr>
+      </w:pPr>
+      <w:r>
+        <w:rPr>
+          <w:rFonts w:ascii="Garamond" w:hAnsi="Garamond"/>
+        </w:rPr>
+        <w:t xml:space="preserve">-Deux tests de </w:t>
+      </w:r>
+      <w:r>
+        <w:rPr>
+          <w:rFonts w:ascii="Garamond" w:hAnsi="Garamond"/>
+          <w:i/>
+        </w:rPr>
+        <w:t>peutComparer()</w:t>
+      </w:r>
+      <w:r>
+        <w:rPr>
+          <w:rFonts w:ascii="Garamond" w:hAnsi="Garamond"/>
+          <w:b/>
+        </w:rPr>
+        <w:t> </w:t>
+      </w:r>
+      <w:r>
+        <w:rPr>
+          <w:rFonts w:ascii="Garamond" w:hAnsi="Garamond"/>
+        </w:rPr>
+        <w:t>: un True et un False</w:t>
+      </w:r>
+    </w:p>
+    <w:p>
+      <w:pPr>
+        <w:rPr>
+          <w:rFonts w:ascii="Garamond" w:hAnsi="Garamond"/>
+        </w:rPr>
+      </w:pPr>
+      <w:r>
+        <w:rPr>
+          <w:rFonts w:ascii="Garamond" w:hAnsi="Garamond"/>
+        </w:rPr>
+        <w:t xml:space="preserve">-Trois tests de </w:t>
+      </w:r>
+      <w:r>
+        <w:rPr>
+          <w:rFonts w:ascii="Garamond" w:hAnsi="Garamond"/>
+          <w:i/>
+        </w:rPr>
+        <w:t>comparer()</w:t>
+      </w:r>
+      <w:r>
+        <w:rPr>
+          <w:rFonts w:ascii="Garamond" w:hAnsi="Garamond"/>
+          <w:b/>
+        </w:rPr>
+        <w:t> </w:t>
+      </w:r>
+      <w:r>
+        <w:rPr>
+          <w:rFonts w:ascii="Garamond" w:hAnsi="Garamond"/>
+        </w:rPr>
+        <w:t>: un dans chaque cas d’égalité (pas d’égalité, égalité, égalité du total de points)</w:t>
+      </w:r>
+    </w:p>
+    <w:p>
+      <w:pPr>
+        <w:rPr>
+          <w:rFonts w:ascii="Garamond" w:hAnsi="Garamond"/>
+          <w:b/>
+        </w:rPr>
+      </w:pPr>
+      <w:r>
+        <w:rPr>
+          <w:rFonts w:ascii="Garamond" w:hAnsi="Garamond"/>
+        </w:rPr>
+        <w:t xml:space="preserve">-Un test de </w:t>
+      </w:r>
+      <w:r>
+        <w:rPr>
+          <w:rFonts w:ascii="Garamond" w:hAnsi="Garamond"/>
+          <w:i/>
+        </w:rPr>
+        <w:t>premierComplete()</w:t>
+      </w:r>
+    </w:p>
+    <w:p>
+      <w:pPr>
+        <w:rPr>
+          <w:rFonts w:ascii="Garamond" w:hAnsi="Garamond"/>
+        </w:rPr>
+      </w:pPr>
+    </w:p>
+    <w:p>
+      <w:pPr>
+        <w:rPr>
+          <w:rFonts w:ascii="Garamond" w:hAnsi="Garamond"/>
+        </w:rPr>
+      </w:pPr>
       <w:r>
         <w:rPr>
           <w:rFonts w:ascii="Garamond" w:hAnsi="Garamond"/>
           <w:b/>
           <w:i/>
         </w:rPr>
-        <w:t>TestBorne</w:t>
-      </w:r>
-      <w:proofErr w:type="spellEnd"/>
+        <w:t>TestJoueur :</w:t>
+      </w:r>
+    </w:p>
+    <w:p>
+      <w:pPr>
+        <w:rPr>
+          <w:rFonts w:ascii="Garamond" w:hAnsi="Garamond"/>
+        </w:rPr>
+      </w:pPr>
+      <w:r>
+        <w:rPr>
+          <w:rFonts w:ascii="Garamond" w:hAnsi="Garamond"/>
+        </w:rPr>
+        <w:t xml:space="preserve">-Plusieurs tests pour </w:t>
+      </w:r>
+      <w:r>
+        <w:rPr>
+          <w:rFonts w:ascii="Garamond" w:hAnsi="Garamond"/>
+          <w:i/>
+        </w:rPr>
+        <w:t>placer()</w:t>
+      </w:r>
       <w:r>
         <w:rPr>
           <w:rFonts w:ascii="Garamond" w:hAnsi="Garamond"/>
           <w:b/>
+        </w:rPr>
+        <w:t xml:space="preserve"> </w:t>
+      </w:r>
+      <w:r>
+        <w:rPr>
+          <w:rFonts w:ascii="Garamond" w:hAnsi="Garamond"/>
+        </w:rPr>
+        <w:t>(à finaliser) </w:t>
+      </w:r>
+    </w:p>
+    <w:p>
+      <w:pPr>
+        <w:rPr>
+          <w:rFonts w:ascii="Garamond" w:hAnsi="Garamond"/>
+        </w:rPr>
+      </w:pPr>
+      <w:r>
+        <w:rPr>
+          <w:rFonts w:ascii="Garamond" w:hAnsi="Garamond"/>
+        </w:rPr>
+        <w:t xml:space="preserve">-Deux tests pour </w:t>
+      </w:r>
+      <w:r>
+        <w:rPr>
+          <w:rFonts w:ascii="Garamond" w:hAnsi="Garamond"/>
           <w:i/>
         </w:rPr>
-        <w:t> :</w:t>
-      </w:r>
-    </w:p>
-    <w:p>
-      <w:pPr>
-        <w:rPr>
-          <w:rFonts w:ascii="Garamond" w:hAnsi="Garamond"/>
-        </w:rPr>
-      </w:pPr>
-      <w:r>
-        <w:rPr>
-          <w:rFonts w:ascii="Garamond" w:hAnsi="Garamond"/>
-        </w:rPr>
-        <w:t xml:space="preserve">-Un test </w:t>
-      </w:r>
-      <w:r>
-        <w:rPr>
-          <w:rFonts w:ascii="Garamond" w:hAnsi="Garamond"/>
-          <w:b/>
-        </w:rPr>
-        <w:t>d’initialisation</w:t>
-      </w:r>
-    </w:p>
-    <w:p>
-      <w:pPr>
-        <w:rPr>
-          <w:rFonts w:ascii="Garamond" w:hAnsi="Garamond"/>
-        </w:rPr>
-      </w:pPr>
-      <w:r>
-        <w:rPr>
-          <w:rFonts w:ascii="Garamond" w:hAnsi="Garamond"/>
-        </w:rPr>
-        <w:t xml:space="preserve">-Deux tests de </w:t>
-      </w:r>
-      <w:proofErr w:type="spellStart"/>
-      <w:proofErr w:type="gramStart"/>
+        <w:t>peutJouer()</w:t>
+      </w:r>
+      <w:r>
+        <w:rPr>
+          <w:rFonts w:ascii="Garamond" w:hAnsi="Garamond"/>
+        </w:rPr>
+        <w:t xml:space="preserve"> (à implémenter)</w:t>
+      </w:r>
+    </w:p>
+    <w:p>
+      <w:pPr>
+        <w:rPr>
+          <w:rFonts w:ascii="Garamond" w:hAnsi="Garamond"/>
+        </w:rPr>
+      </w:pPr>
+      <w:r>
+        <w:rPr>
+          <w:rFonts w:ascii="Garamond" w:hAnsi="Garamond"/>
+        </w:rPr>
+        <w:t xml:space="preserve">-Un test pour </w:t>
+      </w:r>
       <w:r>
         <w:rPr>
           <w:rFonts w:ascii="Garamond" w:hAnsi="Garamond"/>
           <w:i/>
         </w:rPr>
-        <w:t>peutComparer</w:t>
-      </w:r>
-      <w:proofErr w:type="spellEnd"/>
+        <w:t>piocher()</w:t>
+      </w:r>
+      <w:r>
+        <w:t xml:space="preserve"> </w:t>
+      </w:r>
+      <w:r>
+        <w:rPr>
+          <w:rFonts w:ascii="Garamond" w:hAnsi="Garamond"/>
+        </w:rPr>
+        <w:t>(à implémenter)</w:t>
+      </w:r>
+    </w:p>
+    <w:p>
+      <w:pPr>
+        <w:rPr>
+          <w:rFonts w:ascii="Garamond" w:hAnsi="Garamond"/>
+        </w:rPr>
+      </w:pPr>
+    </w:p>
+    <w:p>
+      <w:pPr>
+        <w:rPr>
+          <w:rFonts w:ascii="Garamond" w:hAnsi="Garamond"/>
+        </w:rPr>
+      </w:pPr>
+      <w:r>
+        <w:rPr>
+          <w:rFonts w:ascii="Garamond" w:hAnsi="Garamond"/>
+        </w:rPr>
+        <w:t xml:space="preserve">Restent à implémenter des tests sur le comportement de </w:t>
+      </w:r>
       <w:r>
         <w:rPr>
           <w:rFonts w:ascii="Garamond" w:hAnsi="Garamond"/>
           <w:i/>
         </w:rPr>
-        <w:t>(</w:t>
-      </w:r>
-      <w:proofErr w:type="gramEnd"/>
-      <w:r>
-        <w:rPr>
-          <w:rFonts w:ascii="Garamond" w:hAnsi="Garamond"/>
-          <w:i/>
-        </w:rPr>
-        <w:t>)</w:t>
-      </w:r>
-      <w:r>
-        <w:rPr>
-          <w:rFonts w:ascii="Garamond" w:hAnsi="Garamond"/>
-          <w:b/>
-        </w:rPr>
-        <w:t> </w:t>
-      </w:r>
-      <w:r>
-        <w:rPr>
-          <w:rFonts w:ascii="Garamond" w:hAnsi="Garamond"/>
-        </w:rPr>
-        <w:t xml:space="preserve">: un </w:t>
-      </w:r>
-      <w:proofErr w:type="spellStart"/>
-      <w:r>
-        <w:rPr>
-          <w:rFonts w:ascii="Garamond" w:hAnsi="Garamond"/>
-        </w:rPr>
-        <w:t>True</w:t>
-      </w:r>
-      <w:proofErr w:type="spellEnd"/>
-      <w:r>
-        <w:rPr>
-          <w:rFonts w:ascii="Garamond" w:hAnsi="Garamond"/>
-        </w:rPr>
-        <w:t xml:space="preserve"> et un False</w:t>
-      </w:r>
-    </w:p>
-    <w:p>
-      <w:pPr>
-        <w:rPr>
-          <w:rFonts w:ascii="Garamond" w:hAnsi="Garamond"/>
-        </w:rPr>
-      </w:pPr>
-      <w:r>
-        <w:rPr>
-          <w:rFonts w:ascii="Garamond" w:hAnsi="Garamond"/>
-        </w:rPr>
-        <w:t xml:space="preserve">-Trois tests de </w:t>
-      </w:r>
-      <w:proofErr w:type="gramStart"/>
-      <w:r>
-        <w:rPr>
-          <w:rFonts w:ascii="Garamond" w:hAnsi="Garamond"/>
-          <w:i/>
-        </w:rPr>
-        <w:t>comparer(</w:t>
-      </w:r>
-      <w:proofErr w:type="gramEnd"/>
-      <w:r>
-        <w:rPr>
-          <w:rFonts w:ascii="Garamond" w:hAnsi="Garamond"/>
-          <w:i/>
-        </w:rPr>
-        <w:t>)</w:t>
-      </w:r>
-      <w:r>
-        <w:rPr>
-          <w:rFonts w:ascii="Garamond" w:hAnsi="Garamond"/>
-          <w:b/>
-        </w:rPr>
-        <w:t> </w:t>
-      </w:r>
-      <w:r>
-        <w:rPr>
-          <w:rFonts w:ascii="Garamond" w:hAnsi="Garamond"/>
-        </w:rPr>
-        <w:t>: un dans chaque cas d’égalité (pas d’égalité, égalité, égalité du total de points)</w:t>
-      </w:r>
-    </w:p>
-    <w:p>
-      <w:pPr>
-        <w:rPr>
-          <w:rFonts w:ascii="Garamond" w:hAnsi="Garamond"/>
-          <w:b/>
-        </w:rPr>
-      </w:pPr>
-      <w:r>
-        <w:rPr>
-          <w:rFonts w:ascii="Garamond" w:hAnsi="Garamond"/>
-        </w:rPr>
-        <w:t xml:space="preserve">-Un test de </w:t>
-      </w:r>
-      <w:proofErr w:type="spellStart"/>
-      <w:proofErr w:type="gramStart"/>
-      <w:r>
-        <w:rPr>
-          <w:rFonts w:ascii="Garamond" w:hAnsi="Garamond"/>
-          <w:i/>
-        </w:rPr>
-        <w:t>premierComplete</w:t>
-      </w:r>
-      <w:proofErr w:type="spellEnd"/>
-      <w:r>
-        <w:rPr>
-          <w:rFonts w:ascii="Garamond" w:hAnsi="Garamond"/>
-          <w:i/>
-        </w:rPr>
-        <w:t>(</w:t>
-      </w:r>
-      <w:proofErr w:type="gramEnd"/>
-      <w:r>
-        <w:rPr>
-          <w:rFonts w:ascii="Garamond" w:hAnsi="Garamond"/>
-          <w:i/>
-        </w:rPr>
-        <w:t>)</w:t>
-      </w:r>
-    </w:p>
-    <w:p>
-      <w:pPr>
-        <w:rPr>
-          <w:rFonts w:ascii="Garamond" w:hAnsi="Garamond"/>
-        </w:rPr>
-      </w:pPr>
-    </w:p>
-    <w:p>
-      <w:pPr>
-        <w:rPr>
-          <w:rFonts w:ascii="Garamond" w:hAnsi="Garamond"/>
-        </w:rPr>
-      </w:pPr>
-      <w:proofErr w:type="spellStart"/>
-      <w:r>
-        <w:rPr>
-          <w:rFonts w:ascii="Garamond" w:hAnsi="Garamond"/>
-          <w:b/>
-          <w:i/>
-        </w:rPr>
-        <w:t>TestJoueur</w:t>
-      </w:r>
-      <w:proofErr w:type="spellEnd"/>
-      <w:r>
-        <w:rPr>
-          <w:rFonts w:ascii="Garamond" w:hAnsi="Garamond"/>
-          <w:b/>
-          <w:i/>
-        </w:rPr>
-        <w:t> :</w:t>
-      </w:r>
-    </w:p>
-    <w:p>
-      <w:pPr>
-        <w:rPr>
-          <w:rFonts w:ascii="Garamond" w:hAnsi="Garamond"/>
-        </w:rPr>
-      </w:pPr>
-      <w:r>
-        <w:rPr>
-          <w:rFonts w:ascii="Garamond" w:hAnsi="Garamond"/>
-        </w:rPr>
-        <w:t xml:space="preserve">-Plusieurs tests pour </w:t>
-      </w:r>
-      <w:proofErr w:type="gramStart"/>
-      <w:r>
-        <w:rPr>
-          <w:rFonts w:ascii="Garamond" w:hAnsi="Garamond"/>
-          <w:i/>
-        </w:rPr>
-        <w:t>placer(</w:t>
-      </w:r>
-      <w:proofErr w:type="gramEnd"/>
-      <w:r>
-        <w:rPr>
-          <w:rFonts w:ascii="Garamond" w:hAnsi="Garamond"/>
-          <w:i/>
-        </w:rPr>
-        <w:t>)</w:t>
-      </w:r>
-      <w:r>
-        <w:rPr>
-          <w:rFonts w:ascii="Garamond" w:hAnsi="Garamond"/>
-          <w:b/>
-        </w:rPr>
-        <w:t xml:space="preserve"> </w:t>
-      </w:r>
-      <w:r>
-        <w:rPr>
-          <w:rFonts w:ascii="Garamond" w:hAnsi="Garamond"/>
-        </w:rPr>
-        <w:t>(à finaliser) </w:t>
-      </w:r>
-    </w:p>
-    <w:p>
-      <w:pPr>
-        <w:rPr>
-          <w:rFonts w:ascii="Garamond" w:hAnsi="Garamond"/>
-        </w:rPr>
-      </w:pPr>
-      <w:r>
-        <w:rPr>
-          <w:rFonts w:ascii="Garamond" w:hAnsi="Garamond"/>
-        </w:rPr>
-        <w:t xml:space="preserve">-Deux tests pour </w:t>
-      </w:r>
-      <w:proofErr w:type="spellStart"/>
-      <w:proofErr w:type="gramStart"/>
-      <w:r>
-        <w:rPr>
-          <w:rFonts w:ascii="Garamond" w:hAnsi="Garamond"/>
-          <w:i/>
-        </w:rPr>
-        <w:t>peutJouer</w:t>
-      </w:r>
-      <w:proofErr w:type="spellEnd"/>
-      <w:r>
-        <w:rPr>
-          <w:rFonts w:ascii="Garamond" w:hAnsi="Garamond"/>
-          <w:i/>
-        </w:rPr>
-        <w:t>(</w:t>
-      </w:r>
-      <w:proofErr w:type="gramEnd"/>
-      <w:r>
-        <w:rPr>
-          <w:rFonts w:ascii="Garamond" w:hAnsi="Garamond"/>
-          <w:i/>
-        </w:rPr>
-        <w:t>)</w:t>
-      </w:r>
-      <w:r>
-        <w:rPr>
-          <w:rFonts w:ascii="Garamond" w:hAnsi="Garamond"/>
-        </w:rPr>
-        <w:t xml:space="preserve"> (à implémenter)</w:t>
-      </w:r>
-    </w:p>
-    <w:p>
-      <w:pPr>
-        <w:rPr>
-          <w:rFonts w:ascii="Garamond" w:hAnsi="Garamond"/>
-        </w:rPr>
-      </w:pPr>
-      <w:r>
-        <w:rPr>
-          <w:rFonts w:ascii="Garamond" w:hAnsi="Garamond"/>
-        </w:rPr>
-        <w:t xml:space="preserve">-Un test pour </w:t>
-      </w:r>
-      <w:proofErr w:type="gramStart"/>
-      <w:r>
-        <w:rPr>
-          <w:rFonts w:ascii="Garamond" w:hAnsi="Garamond"/>
-          <w:i/>
-        </w:rPr>
-        <w:t>piocher(</w:t>
-      </w:r>
-      <w:proofErr w:type="gramEnd"/>
-      <w:r>
-        <w:rPr>
-          <w:rFonts w:ascii="Garamond" w:hAnsi="Garamond"/>
-          <w:i/>
-        </w:rPr>
-        <w:t>)</w:t>
-      </w:r>
-      <w:r>
-        <w:t xml:space="preserve"> </w:t>
-      </w:r>
-      <w:r>
-        <w:rPr>
-          <w:rFonts w:ascii="Garamond" w:hAnsi="Garamond"/>
-        </w:rPr>
-        <w:t>(à implémenter)</w:t>
-      </w:r>
-    </w:p>
-    <w:p>
-      <w:pPr>
-        <w:rPr>
-          <w:rFonts w:ascii="Garamond" w:hAnsi="Garamond"/>
-        </w:rPr>
-      </w:pPr>
-    </w:p>
-    <w:p>
-      <w:pPr>
-        <w:rPr>
-          <w:rFonts w:ascii="Garamond" w:hAnsi="Garamond"/>
-        </w:rPr>
-      </w:pPr>
-      <w:r>
-        <w:rPr>
-          <w:rFonts w:ascii="Garamond" w:hAnsi="Garamond"/>
-        </w:rPr>
-        <w:t xml:space="preserve">Restent à implémenter des tests sur le comportement de </w:t>
-      </w:r>
-      <w:proofErr w:type="gramStart"/>
-      <w:r>
-        <w:rPr>
-          <w:rFonts w:ascii="Garamond" w:hAnsi="Garamond"/>
-          <w:i/>
-        </w:rPr>
-        <w:t>Jeu(</w:t>
-      </w:r>
-      <w:proofErr w:type="gramEnd"/>
-      <w:r>
-        <w:rPr>
-          <w:rFonts w:ascii="Garamond" w:hAnsi="Garamond"/>
-          <w:i/>
-        </w:rPr>
-        <w:t>)</w:t>
+        <w:t>Jeu()</w:t>
       </w:r>
       <w:r>
         <w:rPr>
@@ -9534,7 +8550,7 @@
         <w:spacing w:before="240" w:line="259" w:lineRule="auto"/>
         <w:jc w:val="left"/>
       </w:pPr>
-      <w:bookmarkStart w:id="50" w:name="_Toc508839178"/>
+      <w:bookmarkStart w:id="49" w:name="_Toc508839178"/>
       <w:r>
         <w:t xml:space="preserve">                           </w:t>
       </w:r>
@@ -9544,18 +8560,7 @@
         <w:jc w:val="left"/>
       </w:pPr>
       <w:r>
-        <w:t xml:space="preserve">                                                        [2]                                                                   </w:t>
-      </w:r>
-      <w:proofErr w:type="gramStart"/>
-      <w:r>
-        <w:t xml:space="preserve">   </w:t>
-      </w:r>
-      <w:r>
-        <w:t>[</w:t>
-      </w:r>
-      <w:proofErr w:type="gramEnd"/>
-      <w:r>
-        <w:t xml:space="preserve">3]  </w:t>
+        <w:t xml:space="preserve">                                                        [2]                                                                      [3]  </w:t>
       </w:r>
     </w:p>
     <w:p>
@@ -9619,21 +8624,7 @@
         <w:jc w:val="left"/>
       </w:pPr>
       <w:r>
-        <w:t xml:space="preserve">                                     [5]                                                                                      </w:t>
-      </w:r>
-      <w:proofErr w:type="gramStart"/>
-      <w:r>
-        <w:t xml:space="preserve">   [</w:t>
-      </w:r>
-      <w:proofErr w:type="gramEnd"/>
-      <w:r>
-        <w:t>6]</w:t>
-      </w:r>
-      <w:r>
-        <w:t xml:space="preserve">            </w:t>
-      </w:r>
-      <w:r>
-        <w:t xml:space="preserve">         </w:t>
+        <w:t xml:space="preserve">                                     [5]                                                                                         [6]                     </w:t>
       </w:r>
       <w:r>
         <w:tab/>
@@ -9708,21 +8699,7 @@
         <w:rPr>
           <w:rFonts w:ascii="Garamond" w:hAnsi="Garamond"/>
         </w:rPr>
-        <w:t xml:space="preserve">[1] La barre de Menu permettant </w:t>
-      </w:r>
-      <w:proofErr w:type="gramStart"/>
-      <w:r>
-        <w:rPr>
-          <w:rFonts w:ascii="Garamond" w:hAnsi="Garamond"/>
-        </w:rPr>
-        <w:t>Options(</w:t>
-      </w:r>
-      <w:proofErr w:type="gramEnd"/>
-      <w:r>
-        <w:rPr>
-          <w:rFonts w:ascii="Garamond" w:hAnsi="Garamond"/>
-        </w:rPr>
-        <w:t>Quitter ou Charger une partie) et le lancement d’une nouvelle partie selon les critères désirés à l’aide des menus déroulants</w:t>
+        <w:t>[1] La barre de Menu permettant Options(Quitter ou Charger une partie) et le lancement d’une nouvelle partie selon les critères désirés à l’aide des menus déroulants</w:t>
       </w:r>
     </w:p>
     <w:p>
@@ -9794,6 +8771,107 @@
         </w:rPr>
         <w:t>[6] Les fonctions de sortie et de sauvegarde qui peuvent être utilisée avec ces deux boutons</w:t>
       </w:r>
+    </w:p>
+    <w:p>
+      <w:pPr>
+        <w:jc w:val="left"/>
+        <w:rPr>
+          <w:rFonts w:ascii="Garamond" w:hAnsi="Garamond"/>
+        </w:rPr>
+      </w:pPr>
+    </w:p>
+    <w:p>
+      <w:pPr>
+        <w:jc w:val="left"/>
+        <w:rPr>
+          <w:rFonts w:ascii="Garamond" w:hAnsi="Garamond"/>
+        </w:rPr>
+      </w:pPr>
+      <w:r>
+        <w:rPr>
+          <w:rFonts w:ascii="Garamond" w:hAnsi="Garamond"/>
+        </w:rPr>
+        <w:t>On associe le tout à l’aide d’une variable globale qui retient la carte en cours de placement et met à jour le plateau en conséquence. Cependant, le tour des IA n’est pas reconnu et ne permet donc pas de procéder à une partie complète. L’ensemble des images utilisées est disponible dans le dossier IHM du fichier fourni.</w:t>
+      </w:r>
+    </w:p>
+    <w:p>
+      <w:pPr>
+        <w:jc w:val="left"/>
+        <w:rPr>
+          <w:rFonts w:ascii="Garamond" w:hAnsi="Garamond"/>
+        </w:rPr>
+      </w:pPr>
+    </w:p>
+    <w:p>
+      <w:pPr>
+        <w:jc w:val="left"/>
+        <w:rPr>
+          <w:rFonts w:ascii="Garamond" w:hAnsi="Garamond"/>
+        </w:rPr>
+      </w:pPr>
+      <w:r>
+        <w:rPr>
+          <w:rFonts w:ascii="Garamond" w:hAnsi="Garamond"/>
+          <w:noProof/>
+          <w:lang w:val="en-US"/>
+        </w:rPr>
+        <w:drawing>
+          <wp:inline distT="0" distB="0" distL="0" distR="0" wp14:anchorId="1C3F3984" wp14:editId="62C807AB">
+            <wp:extent cx="5543811" cy="3923731"/>
+            <wp:effectExtent l="0" t="0" r="0" b="0"/>
+            <wp:docPr id="11" name="Picture 11" descr="../Downloads/Screen+Shot+2018-05-22+at+09.50.38.png"/>
+            <wp:cNvGraphicFramePr>
+              <a:graphicFrameLocks xmlns:a="http://schemas.openxmlformats.org/drawingml/2006/main" noChangeAspect="1"/>
+            </wp:cNvGraphicFramePr>
+            <a:graphic xmlns:a="http://schemas.openxmlformats.org/drawingml/2006/main">
+              <a:graphicData uri="http://schemas.openxmlformats.org/drawingml/2006/picture">
+                <pic:pic xmlns:pic="http://schemas.openxmlformats.org/drawingml/2006/picture">
+                  <pic:nvPicPr>
+                    <pic:cNvPr id="0" name="Picture 1" descr="../Downloads/Screen+Shot+2018-05-22+at+09.50.38.png"/>
+                    <pic:cNvPicPr>
+                      <a:picLocks noChangeAspect="1" noChangeArrowheads="1"/>
+                    </pic:cNvPicPr>
+                  </pic:nvPicPr>
+                  <pic:blipFill>
+                    <a:blip r:embed="rId29">
+                      <a:extLst>
+                        <a:ext uri="{28A0092B-C50C-407E-A947-70E740481C1C}">
+                          <a14:useLocalDpi xmlns:a14="http://schemas.microsoft.com/office/drawing/2010/main" val="0"/>
+                        </a:ext>
+                      </a:extLst>
+                    </a:blip>
+                    <a:srcRect/>
+                    <a:stretch>
+                      <a:fillRect/>
+                    </a:stretch>
+                  </pic:blipFill>
+                  <pic:spPr bwMode="auto">
+                    <a:xfrm>
+                      <a:off x="0" y="0"/>
+                      <a:ext cx="5546254" cy="3925460"/>
+                    </a:xfrm>
+                    <a:prstGeom prst="rect">
+                      <a:avLst/>
+                    </a:prstGeom>
+                    <a:noFill/>
+                    <a:ln>
+                      <a:noFill/>
+                    </a:ln>
+                  </pic:spPr>
+                </pic:pic>
+              </a:graphicData>
+            </a:graphic>
+          </wp:inline>
+        </w:drawing>
+      </w:r>
+    </w:p>
+    <w:p>
+      <w:pPr>
+        <w:jc w:val="left"/>
+        <w:rPr>
+          <w:rFonts w:ascii="Garamond" w:hAnsi="Garamond"/>
+        </w:rPr>
+      </w:pPr>
     </w:p>
     <w:p>
       <w:pPr>
@@ -9821,10 +8899,12 @@
         <w:rPr>
           <w:rFonts w:ascii="Garamond" w:hAnsi="Garamond"/>
         </w:rPr>
-        <w:t>On associe le tout à l’aide d’une variable globale qui retient la carte en cours de placement et met à jour le plateau en conséquence. Cependant, le tour des IA n’est pas reconnu et ne permet donc pas de procéder à une partie complète. L’ensemble des images utilisées est disponible dans le dossier IHM du fichier fourni.</w:t>
-      </w:r>
-    </w:p>
-    <w:bookmarkEnd w:id="50"/>
+        <w:t>Les deux modes différents permettent d’effectuer une partie contre une IA au tour par tour ou une simulation dont le plateau résultant nous est affiché. On constatera sur la capture d’écran quelques soucis de l’IA…</w:t>
+      </w:r>
+      <w:bookmarkStart w:id="50" w:name="_GoBack"/>
+      <w:bookmarkEnd w:id="50"/>
+    </w:p>
+    <w:bookmarkEnd w:id="49"/>
     <w:p>
       <w:pPr>
         <w:pStyle w:val="Heading1"/>
@@ -10078,31 +9158,8 @@
             <w:szCs w:val="24"/>
           </w:rPr>
           <w:tab/>
+          <w:t>Q.Ducasse, M.Bouveron</w:t>
         </w:r>
-        <w:proofErr w:type="spellStart"/>
-        <w:proofErr w:type="gramStart"/>
-        <w:r>
-          <w:rPr>
-            <w:szCs w:val="24"/>
-          </w:rPr>
-          <w:t>Q.Ducasse</w:t>
-        </w:r>
-        <w:proofErr w:type="spellEnd"/>
-        <w:proofErr w:type="gramEnd"/>
-        <w:r>
-          <w:rPr>
-            <w:szCs w:val="24"/>
-          </w:rPr>
-          <w:t xml:space="preserve">, </w:t>
-        </w:r>
-        <w:proofErr w:type="spellStart"/>
-        <w:r>
-          <w:rPr>
-            <w:szCs w:val="24"/>
-          </w:rPr>
-          <w:t>M.Bouveron</w:t>
-        </w:r>
-        <w:proofErr w:type="spellEnd"/>
         <w:r>
           <w:rPr>
             <w:szCs w:val="24"/>
@@ -10136,7 +9193,7 @@
             <w:noProof/>
             <w:szCs w:val="24"/>
           </w:rPr>
-          <w:t>5</w:t>
+          <w:t>14</w:t>
         </w:r>
         <w:r>
           <w:rPr>
@@ -10245,31 +9302,8 @@
             <w:szCs w:val="24"/>
           </w:rPr>
           <w:tab/>
+          <w:t>Q.Ducasse, M.Bouveron</w:t>
         </w:r>
-        <w:proofErr w:type="spellStart"/>
-        <w:proofErr w:type="gramStart"/>
-        <w:r>
-          <w:rPr>
-            <w:szCs w:val="24"/>
-          </w:rPr>
-          <w:t>Q.Ducasse</w:t>
-        </w:r>
-        <w:proofErr w:type="spellEnd"/>
-        <w:proofErr w:type="gramEnd"/>
-        <w:r>
-          <w:rPr>
-            <w:szCs w:val="24"/>
-          </w:rPr>
-          <w:t xml:space="preserve">, </w:t>
-        </w:r>
-        <w:proofErr w:type="spellStart"/>
-        <w:r>
-          <w:rPr>
-            <w:szCs w:val="24"/>
-          </w:rPr>
-          <w:t>M.Bouveron</w:t>
-        </w:r>
-        <w:proofErr w:type="spellEnd"/>
         <w:r>
           <w:rPr>
             <w:szCs w:val="24"/>
@@ -15167,6 +14201,7 @@
     <w:lsdException w:name="HTML Sample" w:semiHidden="1" w:unhideWhenUsed="1"/>
     <w:lsdException w:name="HTML Typewriter" w:semiHidden="1" w:unhideWhenUsed="1"/>
     <w:lsdException w:name="HTML Variable" w:semiHidden="1" w:unhideWhenUsed="1"/>
+    <w:lsdException w:name="Normal Table" w:semiHidden="1" w:unhideWhenUsed="1"/>
     <w:lsdException w:name="annotation subject" w:semiHidden="1" w:unhideWhenUsed="1"/>
     <w:lsdException w:name="No List" w:semiHidden="1" w:unhideWhenUsed="1"/>
     <w:lsdException w:name="Outline List 1" w:semiHidden="1" w:unhideWhenUsed="1"/>
@@ -15212,9 +14247,11 @@
     <w:lsdException w:name="Table Subtle 1" w:semiHidden="1" w:unhideWhenUsed="1"/>
     <w:lsdException w:name="Table Subtle 2" w:semiHidden="1" w:unhideWhenUsed="1"/>
     <w:lsdException w:name="Table Web 1" w:semiHidden="1" w:unhideWhenUsed="1"/>
+    <w:lsdException w:name="Table Web 2" w:semiHidden="1" w:unhideWhenUsed="1"/>
     <w:lsdException w:name="Table Web 3" w:semiHidden="1" w:unhideWhenUsed="1"/>
     <w:lsdException w:name="Balloon Text" w:semiHidden="1" w:unhideWhenUsed="1"/>
     <w:lsdException w:name="Table Grid" w:uiPriority="59"/>
+    <w:lsdException w:name="Table Theme" w:semiHidden="1" w:unhideWhenUsed="1"/>
     <w:lsdException w:name="Placeholder Text" w:semiHidden="1"/>
     <w:lsdException w:name="No Spacing" w:uiPriority="1" w:qFormat="1"/>
     <w:lsdException w:name="Light Shading" w:uiPriority="60"/>
@@ -17621,7 +16658,7 @@
 </file>
 
 <file path=customXml/itemProps1.xml><?xml version="1.0" encoding="utf-8"?>
-<ds:datastoreItem xmlns:ds="http://schemas.openxmlformats.org/officeDocument/2006/customXml" ds:itemID="{B8E54EFE-CF19-A14E-834F-A3305B704DFD}">
+<ds:datastoreItem xmlns:ds="http://schemas.openxmlformats.org/officeDocument/2006/customXml" ds:itemID="{05653F60-D938-954F-8466-51282EA45C3B}">
   <ds:schemaRefs>
     <ds:schemaRef ds:uri="http://schemas.openxmlformats.org/officeDocument/2006/bibliography"/>
   </ds:schemaRefs>

</xml_diff>